<commit_message>
Add  i from workbook
</commit_message>
<xml_diff>
--- a/thesis.docx
+++ b/thesis.docx
@@ -6,11 +6,1841 @@
       <w:pPr>
         <w:rPr>
           <w:rFonts w:ascii="Times New Roman" w:hAnsi="Times New Roman" w:cs="Times New Roman"/>
-          <w:sz w:val="24"/>
-        </w:rPr>
-      </w:pPr>
+          <w:sz w:val="28"/>
+          <w:szCs w:val="28"/>
+        </w:rPr>
+      </w:pPr>
+      <w:r>
+        <w:rPr>
+          <w:rFonts w:ascii="Times New Roman" w:hAnsi="Times New Roman" w:cs="Times New Roman"/>
+          <w:b/>
+          <w:sz w:val="28"/>
+          <w:szCs w:val="28"/>
+          <w:highlight w:val="yellow"/>
+        </w:rPr>
+        <w:t>Цели</w:t>
+      </w:r>
+      <w:r>
+        <w:rPr>
+          <w:rFonts w:ascii="Times New Roman" w:hAnsi="Times New Roman" w:cs="Times New Roman"/>
+          <w:b/>
+          <w:sz w:val="28"/>
+          <w:szCs w:val="28"/>
+          <w:highlight w:val="yellow"/>
+        </w:rPr>
+        <w:t xml:space="preserve"> </w:t>
+      </w:r>
+      <w:r>
+        <w:rPr>
+          <w:rFonts w:ascii="Times New Roman" w:hAnsi="Times New Roman" w:cs="Times New Roman"/>
+          <w:b/>
+          <w:sz w:val="28"/>
+          <w:szCs w:val="28"/>
+          <w:highlight w:val="yellow"/>
+        </w:rPr>
+        <w:t>данных</w:t>
+      </w:r>
+      <w:r>
+        <w:rPr>
+          <w:rFonts w:ascii="Times New Roman" w:hAnsi="Times New Roman" w:cs="Times New Roman"/>
+          <w:b/>
+          <w:sz w:val="28"/>
+          <w:szCs w:val="28"/>
+          <w:highlight w:val="yellow"/>
+        </w:rPr>
+        <w:t xml:space="preserve"> </w:t>
+      </w:r>
+      <w:r>
+        <w:rPr>
+          <w:rFonts w:ascii="Times New Roman" w:hAnsi="Times New Roman" w:cs="Times New Roman"/>
+          <w:b/>
+          <w:sz w:val="28"/>
+          <w:szCs w:val="28"/>
+          <w:highlight w:val="yellow"/>
+        </w:rPr>
+        <w:t>лабораторных</w:t>
+      </w:r>
+      <w:r>
+        <w:rPr>
+          <w:rFonts w:ascii="Times New Roman" w:hAnsi="Times New Roman" w:cs="Times New Roman"/>
+          <w:b/>
+          <w:sz w:val="28"/>
+          <w:szCs w:val="28"/>
+          <w:highlight w:val="yellow"/>
+        </w:rPr>
+        <w:t xml:space="preserve"> </w:t>
+      </w:r>
+      <w:r>
+        <w:rPr>
+          <w:rFonts w:ascii="Times New Roman" w:hAnsi="Times New Roman" w:cs="Times New Roman"/>
+          <w:b/>
+          <w:sz w:val="28"/>
+          <w:szCs w:val="28"/>
+          <w:highlight w:val="yellow"/>
+        </w:rPr>
+        <w:t>работ</w:t>
+      </w:r>
+      <w:r>
+        <w:rPr>
+          <w:rFonts w:ascii="Times New Roman" w:hAnsi="Times New Roman" w:cs="Times New Roman"/>
+          <w:sz w:val="28"/>
+          <w:szCs w:val="28"/>
+          <w:highlight w:val="yellow"/>
+        </w:rPr>
+        <w:t>: обучение</w:t>
+      </w:r>
+      <w:r>
+        <w:rPr>
+          <w:rFonts w:ascii="Times New Roman" w:hAnsi="Times New Roman" w:cs="Times New Roman"/>
+          <w:sz w:val="28"/>
+          <w:szCs w:val="28"/>
+          <w:highlight w:val="yellow"/>
+        </w:rPr>
+        <w:t xml:space="preserve"> </w:t>
+      </w:r>
+      <w:r>
+        <w:rPr>
+          <w:rFonts w:ascii="Times New Roman" w:hAnsi="Times New Roman" w:cs="Times New Roman"/>
+          <w:sz w:val="28"/>
+          <w:szCs w:val="28"/>
+          <w:highlight w:val="yellow"/>
+        </w:rPr>
+        <w:t>практическим</w:t>
+      </w:r>
+      <w:r>
+        <w:rPr>
+          <w:rFonts w:ascii="Times New Roman" w:hAnsi="Times New Roman" w:cs="Times New Roman"/>
+          <w:sz w:val="28"/>
+          <w:szCs w:val="28"/>
+          <w:highlight w:val="yellow"/>
+        </w:rPr>
+        <w:t xml:space="preserve"> </w:t>
+      </w:r>
+      <w:r>
+        <w:rPr>
+          <w:rFonts w:ascii="Times New Roman" w:hAnsi="Times New Roman" w:cs="Times New Roman"/>
+          <w:sz w:val="28"/>
+          <w:szCs w:val="28"/>
+          <w:highlight w:val="yellow"/>
+        </w:rPr>
+        <w:t>навыкам</w:t>
+      </w:r>
+      <w:r>
+        <w:rPr>
+          <w:rFonts w:ascii="Times New Roman" w:hAnsi="Times New Roman" w:cs="Times New Roman"/>
+          <w:sz w:val="28"/>
+          <w:szCs w:val="28"/>
+          <w:highlight w:val="yellow"/>
+        </w:rPr>
+        <w:t xml:space="preserve"> </w:t>
+      </w:r>
+      <w:r>
+        <w:rPr>
+          <w:rFonts w:ascii="Times New Roman" w:hAnsi="Times New Roman" w:cs="Times New Roman"/>
+          <w:sz w:val="28"/>
+          <w:szCs w:val="28"/>
+          <w:highlight w:val="yellow"/>
+        </w:rPr>
+        <w:t>программирования</w:t>
+      </w:r>
+      <w:r>
+        <w:rPr>
+          <w:rFonts w:ascii="Times New Roman" w:hAnsi="Times New Roman" w:cs="Times New Roman"/>
+          <w:sz w:val="28"/>
+          <w:szCs w:val="28"/>
+          <w:highlight w:val="yellow"/>
+        </w:rPr>
+        <w:t xml:space="preserve"> </w:t>
+      </w:r>
+      <w:r>
+        <w:rPr>
+          <w:rFonts w:ascii="Times New Roman" w:hAnsi="Times New Roman" w:cs="Times New Roman"/>
+          <w:sz w:val="28"/>
+          <w:szCs w:val="28"/>
+          <w:highlight w:val="yellow"/>
+        </w:rPr>
+        <w:t>на</w:t>
+      </w:r>
+      <w:r>
+        <w:rPr>
+          <w:rFonts w:ascii="Times New Roman" w:hAnsi="Times New Roman" w:cs="Times New Roman"/>
+          <w:sz w:val="28"/>
+          <w:szCs w:val="28"/>
+          <w:highlight w:val="yellow"/>
+        </w:rPr>
+        <w:t xml:space="preserve"> </w:t>
+      </w:r>
+      <w:r>
+        <w:rPr>
+          <w:rFonts w:ascii="Times New Roman" w:hAnsi="Times New Roman" w:cs="Times New Roman"/>
+          <w:sz w:val="28"/>
+          <w:szCs w:val="28"/>
+          <w:highlight w:val="yellow"/>
+        </w:rPr>
+        <w:t>языке</w:t>
+      </w:r>
+      <w:r>
+        <w:rPr>
+          <w:rFonts w:ascii="Times New Roman" w:hAnsi="Times New Roman" w:cs="Times New Roman"/>
+          <w:sz w:val="28"/>
+          <w:szCs w:val="28"/>
+          <w:highlight w:val="yellow"/>
+        </w:rPr>
+        <w:t xml:space="preserve"> </w:t>
+      </w:r>
+      <w:proofErr w:type="spellStart"/>
+      <w:r>
+        <w:rPr>
+          <w:rFonts w:ascii="Times New Roman" w:hAnsi="Times New Roman" w:cs="Times New Roman"/>
+          <w:sz w:val="28"/>
+          <w:szCs w:val="28"/>
+          <w:highlight w:val="yellow"/>
+        </w:rPr>
+        <w:t>Prolog</w:t>
+      </w:r>
+      <w:proofErr w:type="spellEnd"/>
+      <w:r>
+        <w:rPr>
+          <w:rFonts w:ascii="Times New Roman" w:hAnsi="Times New Roman" w:cs="Times New Roman"/>
+          <w:sz w:val="28"/>
+          <w:szCs w:val="28"/>
+          <w:highlight w:val="yellow"/>
+        </w:rPr>
+        <w:t xml:space="preserve"> — одном</w:t>
+      </w:r>
+      <w:r>
+        <w:rPr>
+          <w:rFonts w:ascii="Times New Roman" w:hAnsi="Times New Roman" w:cs="Times New Roman"/>
+          <w:sz w:val="28"/>
+          <w:szCs w:val="28"/>
+          <w:highlight w:val="yellow"/>
+        </w:rPr>
+        <w:t xml:space="preserve"> </w:t>
+      </w:r>
+      <w:r>
+        <w:rPr>
+          <w:rFonts w:ascii="Times New Roman" w:hAnsi="Times New Roman" w:cs="Times New Roman"/>
+          <w:sz w:val="28"/>
+          <w:szCs w:val="28"/>
+          <w:highlight w:val="yellow"/>
+        </w:rPr>
+        <w:t>из</w:t>
+      </w:r>
+      <w:r>
+        <w:rPr>
+          <w:rFonts w:ascii="Times New Roman" w:hAnsi="Times New Roman" w:cs="Times New Roman"/>
+          <w:sz w:val="28"/>
+          <w:szCs w:val="28"/>
+          <w:highlight w:val="yellow"/>
+        </w:rPr>
+        <w:t xml:space="preserve"> </w:t>
+      </w:r>
+      <w:r>
+        <w:rPr>
+          <w:rFonts w:ascii="Times New Roman" w:hAnsi="Times New Roman" w:cs="Times New Roman"/>
+          <w:sz w:val="28"/>
+          <w:szCs w:val="28"/>
+          <w:highlight w:val="yellow"/>
+        </w:rPr>
+        <w:t>самых</w:t>
+      </w:r>
+      <w:r>
+        <w:rPr>
+          <w:rFonts w:ascii="Times New Roman" w:hAnsi="Times New Roman" w:cs="Times New Roman"/>
+          <w:sz w:val="28"/>
+          <w:szCs w:val="28"/>
+          <w:highlight w:val="yellow"/>
+        </w:rPr>
+        <w:t xml:space="preserve"> </w:t>
+      </w:r>
+      <w:r>
+        <w:rPr>
+          <w:rFonts w:ascii="Times New Roman" w:hAnsi="Times New Roman" w:cs="Times New Roman"/>
+          <w:sz w:val="28"/>
+          <w:szCs w:val="28"/>
+          <w:highlight w:val="yellow"/>
+        </w:rPr>
+        <w:t>распространенных</w:t>
+      </w:r>
+      <w:r>
+        <w:rPr>
+          <w:rFonts w:ascii="Times New Roman" w:hAnsi="Times New Roman" w:cs="Times New Roman"/>
+          <w:sz w:val="28"/>
+          <w:szCs w:val="28"/>
+          <w:highlight w:val="yellow"/>
+        </w:rPr>
+        <w:t xml:space="preserve"> </w:t>
+      </w:r>
+      <w:r>
+        <w:rPr>
+          <w:rFonts w:ascii="Times New Roman" w:hAnsi="Times New Roman" w:cs="Times New Roman"/>
+          <w:sz w:val="28"/>
+          <w:szCs w:val="28"/>
+          <w:highlight w:val="yellow"/>
+        </w:rPr>
+        <w:t>языков</w:t>
+      </w:r>
+      <w:r>
+        <w:rPr>
+          <w:rFonts w:ascii="Times New Roman" w:hAnsi="Times New Roman" w:cs="Times New Roman"/>
+          <w:sz w:val="28"/>
+          <w:szCs w:val="28"/>
+          <w:highlight w:val="yellow"/>
+        </w:rPr>
+        <w:t xml:space="preserve"> </w:t>
+      </w:r>
+      <w:r>
+        <w:rPr>
+          <w:rFonts w:ascii="Times New Roman" w:hAnsi="Times New Roman" w:cs="Times New Roman"/>
+          <w:sz w:val="28"/>
+          <w:szCs w:val="28"/>
+          <w:highlight w:val="yellow"/>
+        </w:rPr>
+        <w:t>логического</w:t>
+      </w:r>
+      <w:r>
+        <w:rPr>
+          <w:rFonts w:ascii="Times New Roman" w:hAnsi="Times New Roman" w:cs="Times New Roman"/>
+          <w:sz w:val="28"/>
+          <w:szCs w:val="28"/>
+          <w:highlight w:val="yellow"/>
+        </w:rPr>
+        <w:t xml:space="preserve"> </w:t>
+      </w:r>
+      <w:r>
+        <w:rPr>
+          <w:rFonts w:ascii="Times New Roman" w:hAnsi="Times New Roman" w:cs="Times New Roman"/>
+          <w:sz w:val="28"/>
+          <w:szCs w:val="28"/>
+          <w:highlight w:val="yellow"/>
+        </w:rPr>
+        <w:t>программирования. Логическое</w:t>
+      </w:r>
+      <w:r>
+        <w:rPr>
+          <w:rFonts w:ascii="Times New Roman" w:hAnsi="Times New Roman" w:cs="Times New Roman"/>
+          <w:sz w:val="28"/>
+          <w:szCs w:val="28"/>
+          <w:highlight w:val="yellow"/>
+        </w:rPr>
+        <w:t xml:space="preserve"> </w:t>
+      </w:r>
+      <w:r>
+        <w:rPr>
+          <w:rFonts w:ascii="Times New Roman" w:hAnsi="Times New Roman" w:cs="Times New Roman"/>
+          <w:sz w:val="28"/>
+          <w:szCs w:val="28"/>
+          <w:highlight w:val="yellow"/>
+        </w:rPr>
+        <w:t>программирование</w:t>
+      </w:r>
+      <w:r>
+        <w:rPr>
+          <w:rFonts w:ascii="Times New Roman" w:hAnsi="Times New Roman" w:cs="Times New Roman"/>
+          <w:sz w:val="28"/>
+          <w:szCs w:val="28"/>
+          <w:highlight w:val="yellow"/>
+        </w:rPr>
+        <w:t xml:space="preserve"> </w:t>
+      </w:r>
+      <w:r>
+        <w:rPr>
+          <w:rFonts w:ascii="Times New Roman" w:hAnsi="Times New Roman" w:cs="Times New Roman"/>
+          <w:sz w:val="28"/>
+          <w:szCs w:val="28"/>
+          <w:highlight w:val="yellow"/>
+        </w:rPr>
+        <w:t>— парадигма</w:t>
+      </w:r>
+      <w:r>
+        <w:rPr>
+          <w:rFonts w:ascii="Times New Roman" w:hAnsi="Times New Roman" w:cs="Times New Roman"/>
+          <w:sz w:val="28"/>
+          <w:szCs w:val="28"/>
+          <w:highlight w:val="yellow"/>
+        </w:rPr>
+        <w:t xml:space="preserve"> </w:t>
+      </w:r>
+      <w:r>
+        <w:rPr>
+          <w:rFonts w:ascii="Times New Roman" w:hAnsi="Times New Roman" w:cs="Times New Roman"/>
+          <w:sz w:val="28"/>
+          <w:szCs w:val="28"/>
+          <w:highlight w:val="yellow"/>
+        </w:rPr>
+        <w:t>программирования, основанная</w:t>
+      </w:r>
+      <w:r>
+        <w:rPr>
+          <w:rFonts w:ascii="Times New Roman" w:hAnsi="Times New Roman" w:cs="Times New Roman"/>
+          <w:sz w:val="28"/>
+          <w:szCs w:val="28"/>
+          <w:highlight w:val="yellow"/>
+        </w:rPr>
+        <w:t xml:space="preserve"> </w:t>
+      </w:r>
+      <w:r>
+        <w:rPr>
+          <w:rFonts w:ascii="Times New Roman" w:hAnsi="Times New Roman" w:cs="Times New Roman"/>
+          <w:sz w:val="28"/>
+          <w:szCs w:val="28"/>
+          <w:highlight w:val="yellow"/>
+        </w:rPr>
+        <w:t>на</w:t>
+      </w:r>
+      <w:r>
+        <w:rPr>
+          <w:rFonts w:ascii="Times New Roman" w:hAnsi="Times New Roman" w:cs="Times New Roman"/>
+          <w:sz w:val="28"/>
+          <w:szCs w:val="28"/>
+          <w:highlight w:val="yellow"/>
+        </w:rPr>
+        <w:t xml:space="preserve"> </w:t>
+      </w:r>
+      <w:r>
+        <w:rPr>
+          <w:rFonts w:ascii="Times New Roman" w:hAnsi="Times New Roman" w:cs="Times New Roman"/>
+          <w:sz w:val="28"/>
+          <w:szCs w:val="28"/>
+          <w:highlight w:val="yellow"/>
+        </w:rPr>
+        <w:t>автоматическом</w:t>
+      </w:r>
+      <w:r>
+        <w:rPr>
+          <w:rFonts w:ascii="Times New Roman" w:hAnsi="Times New Roman" w:cs="Times New Roman"/>
+          <w:sz w:val="28"/>
+          <w:szCs w:val="28"/>
+          <w:highlight w:val="yellow"/>
+        </w:rPr>
+        <w:t xml:space="preserve"> </w:t>
+      </w:r>
+      <w:r>
+        <w:rPr>
+          <w:rFonts w:ascii="Times New Roman" w:hAnsi="Times New Roman" w:cs="Times New Roman"/>
+          <w:sz w:val="28"/>
+          <w:szCs w:val="28"/>
+          <w:highlight w:val="yellow"/>
+        </w:rPr>
+        <w:t>доказательстве</w:t>
+      </w:r>
+      <w:r>
+        <w:rPr>
+          <w:rFonts w:ascii="Times New Roman" w:hAnsi="Times New Roman" w:cs="Times New Roman"/>
+          <w:sz w:val="28"/>
+          <w:szCs w:val="28"/>
+          <w:highlight w:val="yellow"/>
+        </w:rPr>
+        <w:t xml:space="preserve"> </w:t>
+      </w:r>
+      <w:r>
+        <w:rPr>
+          <w:rFonts w:ascii="Times New Roman" w:hAnsi="Times New Roman" w:cs="Times New Roman"/>
+          <w:sz w:val="28"/>
+          <w:szCs w:val="28"/>
+          <w:highlight w:val="yellow"/>
+        </w:rPr>
+        <w:t>теорем</w:t>
+      </w:r>
+      <w:r>
+        <w:rPr>
+          <w:rFonts w:ascii="Times New Roman" w:hAnsi="Times New Roman" w:cs="Times New Roman"/>
+          <w:sz w:val="28"/>
+          <w:szCs w:val="28"/>
+          <w:highlight w:val="yellow"/>
+        </w:rPr>
+        <w:t xml:space="preserve"> </w:t>
+      </w:r>
+      <w:r>
+        <w:rPr>
+          <w:rFonts w:ascii="Times New Roman" w:hAnsi="Times New Roman" w:cs="Times New Roman"/>
+          <w:sz w:val="28"/>
+          <w:szCs w:val="28"/>
+          <w:highlight w:val="yellow"/>
+        </w:rPr>
+        <w:t>с</w:t>
+      </w:r>
+      <w:r>
+        <w:rPr>
+          <w:rFonts w:ascii="Times New Roman" w:hAnsi="Times New Roman" w:cs="Times New Roman"/>
+          <w:sz w:val="28"/>
+          <w:szCs w:val="28"/>
+          <w:highlight w:val="yellow"/>
+        </w:rPr>
+        <w:t xml:space="preserve"> </w:t>
+      </w:r>
+      <w:r>
+        <w:rPr>
+          <w:rFonts w:ascii="Times New Roman" w:hAnsi="Times New Roman" w:cs="Times New Roman"/>
+          <w:sz w:val="28"/>
+          <w:szCs w:val="28"/>
+          <w:highlight w:val="yellow"/>
+        </w:rPr>
+        <w:t>использованием</w:t>
+      </w:r>
+      <w:r>
+        <w:rPr>
+          <w:rFonts w:ascii="Times New Roman" w:hAnsi="Times New Roman" w:cs="Times New Roman"/>
+          <w:sz w:val="28"/>
+          <w:szCs w:val="28"/>
+          <w:highlight w:val="yellow"/>
+        </w:rPr>
+        <w:t xml:space="preserve"> </w:t>
+      </w:r>
+      <w:r>
+        <w:rPr>
+          <w:rFonts w:ascii="Times New Roman" w:hAnsi="Times New Roman" w:cs="Times New Roman"/>
+          <w:sz w:val="28"/>
+          <w:szCs w:val="28"/>
+          <w:highlight w:val="yellow"/>
+        </w:rPr>
+        <w:t>механизмов</w:t>
+      </w:r>
+      <w:r>
+        <w:rPr>
+          <w:rFonts w:ascii="Times New Roman" w:hAnsi="Times New Roman" w:cs="Times New Roman"/>
+          <w:sz w:val="28"/>
+          <w:szCs w:val="28"/>
+          <w:highlight w:val="yellow"/>
+        </w:rPr>
+        <w:t xml:space="preserve"> </w:t>
+      </w:r>
+      <w:r>
+        <w:rPr>
+          <w:rFonts w:ascii="Times New Roman" w:hAnsi="Times New Roman" w:cs="Times New Roman"/>
+          <w:sz w:val="28"/>
+          <w:szCs w:val="28"/>
+          <w:highlight w:val="yellow"/>
+        </w:rPr>
+        <w:t>логического</w:t>
+      </w:r>
+      <w:r>
+        <w:rPr>
+          <w:rFonts w:ascii="Times New Roman" w:hAnsi="Times New Roman" w:cs="Times New Roman"/>
+          <w:sz w:val="28"/>
+          <w:szCs w:val="28"/>
+          <w:highlight w:val="yellow"/>
+        </w:rPr>
+        <w:t xml:space="preserve"> </w:t>
+      </w:r>
+      <w:r>
+        <w:rPr>
+          <w:rFonts w:ascii="Times New Roman" w:hAnsi="Times New Roman" w:cs="Times New Roman"/>
+          <w:sz w:val="28"/>
+          <w:szCs w:val="28"/>
+          <w:highlight w:val="yellow"/>
+        </w:rPr>
+        <w:t>вывода</w:t>
+      </w:r>
+      <w:r>
+        <w:rPr>
+          <w:rFonts w:ascii="Times New Roman" w:hAnsi="Times New Roman" w:cs="Times New Roman"/>
+          <w:sz w:val="28"/>
+          <w:szCs w:val="28"/>
+          <w:highlight w:val="yellow"/>
+        </w:rPr>
+        <w:t xml:space="preserve"> </w:t>
+      </w:r>
+      <w:r>
+        <w:rPr>
+          <w:rFonts w:ascii="Times New Roman" w:hAnsi="Times New Roman" w:cs="Times New Roman"/>
+          <w:sz w:val="28"/>
+          <w:szCs w:val="28"/>
+          <w:highlight w:val="yellow"/>
+        </w:rPr>
+        <w:t>информации</w:t>
+      </w:r>
+      <w:r>
+        <w:rPr>
+          <w:rFonts w:ascii="Times New Roman" w:hAnsi="Times New Roman" w:cs="Times New Roman"/>
+          <w:sz w:val="28"/>
+          <w:szCs w:val="28"/>
+          <w:highlight w:val="yellow"/>
+        </w:rPr>
+        <w:t xml:space="preserve"> </w:t>
+      </w:r>
+      <w:r>
+        <w:rPr>
+          <w:rFonts w:ascii="Times New Roman" w:hAnsi="Times New Roman" w:cs="Times New Roman"/>
+          <w:sz w:val="28"/>
+          <w:szCs w:val="28"/>
+          <w:highlight w:val="yellow"/>
+        </w:rPr>
+        <w:t>на</w:t>
+      </w:r>
+      <w:r>
+        <w:rPr>
+          <w:rFonts w:ascii="Times New Roman" w:hAnsi="Times New Roman" w:cs="Times New Roman"/>
+          <w:sz w:val="28"/>
+          <w:szCs w:val="28"/>
+          <w:highlight w:val="yellow"/>
+        </w:rPr>
+        <w:t xml:space="preserve"> </w:t>
+      </w:r>
+      <w:r>
+        <w:rPr>
+          <w:rFonts w:ascii="Times New Roman" w:hAnsi="Times New Roman" w:cs="Times New Roman"/>
+          <w:sz w:val="28"/>
+          <w:szCs w:val="28"/>
+          <w:highlight w:val="yellow"/>
+        </w:rPr>
+        <w:t>основе</w:t>
+      </w:r>
+      <w:r>
+        <w:rPr>
+          <w:rFonts w:ascii="Times New Roman" w:hAnsi="Times New Roman" w:cs="Times New Roman"/>
+          <w:sz w:val="28"/>
+          <w:szCs w:val="28"/>
+          <w:highlight w:val="yellow"/>
+        </w:rPr>
+        <w:t xml:space="preserve"> </w:t>
+      </w:r>
+      <w:r>
+        <w:rPr>
+          <w:rFonts w:ascii="Times New Roman" w:hAnsi="Times New Roman" w:cs="Times New Roman"/>
+          <w:sz w:val="28"/>
+          <w:szCs w:val="28"/>
+          <w:highlight w:val="yellow"/>
+        </w:rPr>
+        <w:t>заданных</w:t>
+      </w:r>
+      <w:r>
+        <w:rPr>
+          <w:rFonts w:ascii="Times New Roman" w:hAnsi="Times New Roman" w:cs="Times New Roman"/>
+          <w:sz w:val="28"/>
+          <w:szCs w:val="28"/>
+          <w:highlight w:val="yellow"/>
+        </w:rPr>
+        <w:t xml:space="preserve"> </w:t>
+      </w:r>
+      <w:r>
+        <w:rPr>
+          <w:rFonts w:ascii="Times New Roman" w:hAnsi="Times New Roman" w:cs="Times New Roman"/>
+          <w:sz w:val="28"/>
+          <w:szCs w:val="28"/>
+          <w:highlight w:val="yellow"/>
+        </w:rPr>
+        <w:t>фактов</w:t>
+      </w:r>
+      <w:r>
+        <w:rPr>
+          <w:rFonts w:ascii="Times New Roman" w:hAnsi="Times New Roman" w:cs="Times New Roman"/>
+          <w:sz w:val="28"/>
+          <w:szCs w:val="28"/>
+          <w:highlight w:val="yellow"/>
+        </w:rPr>
+        <w:t xml:space="preserve"> </w:t>
+      </w:r>
+      <w:r>
+        <w:rPr>
+          <w:rFonts w:ascii="Times New Roman" w:hAnsi="Times New Roman" w:cs="Times New Roman"/>
+          <w:sz w:val="28"/>
+          <w:szCs w:val="28"/>
+          <w:highlight w:val="yellow"/>
+        </w:rPr>
+        <w:t>и</w:t>
+      </w:r>
+      <w:r>
+        <w:rPr>
+          <w:rFonts w:ascii="Times New Roman" w:hAnsi="Times New Roman" w:cs="Times New Roman"/>
+          <w:sz w:val="28"/>
+          <w:szCs w:val="28"/>
+          <w:highlight w:val="yellow"/>
+        </w:rPr>
+        <w:t xml:space="preserve"> </w:t>
+      </w:r>
+      <w:r>
+        <w:rPr>
+          <w:rFonts w:ascii="Times New Roman" w:hAnsi="Times New Roman" w:cs="Times New Roman"/>
+          <w:sz w:val="28"/>
+          <w:szCs w:val="28"/>
+          <w:highlight w:val="yellow"/>
+        </w:rPr>
+        <w:t>правил</w:t>
+      </w:r>
+      <w:r>
+        <w:rPr>
+          <w:rFonts w:ascii="Times New Roman" w:hAnsi="Times New Roman" w:cs="Times New Roman"/>
+          <w:sz w:val="28"/>
+          <w:szCs w:val="28"/>
+          <w:highlight w:val="yellow"/>
+        </w:rPr>
+        <w:t xml:space="preserve"> </w:t>
+      </w:r>
+      <w:r>
+        <w:rPr>
+          <w:rFonts w:ascii="Times New Roman" w:hAnsi="Times New Roman" w:cs="Times New Roman"/>
+          <w:sz w:val="28"/>
+          <w:szCs w:val="28"/>
+          <w:highlight w:val="yellow"/>
+        </w:rPr>
+        <w:t xml:space="preserve">вывода. Язык </w:t>
+      </w:r>
+      <w:proofErr w:type="spellStart"/>
+      <w:r>
+        <w:rPr>
+          <w:rFonts w:ascii="Times New Roman" w:hAnsi="Times New Roman" w:cs="Times New Roman"/>
+          <w:sz w:val="28"/>
+          <w:szCs w:val="28"/>
+          <w:highlight w:val="yellow"/>
+        </w:rPr>
+        <w:t>Prolog</w:t>
+      </w:r>
+      <w:proofErr w:type="spellEnd"/>
+      <w:r>
+        <w:rPr>
+          <w:rFonts w:ascii="Times New Roman" w:hAnsi="Times New Roman" w:cs="Times New Roman"/>
+          <w:sz w:val="28"/>
+          <w:szCs w:val="28"/>
+          <w:highlight w:val="yellow"/>
+        </w:rPr>
+        <w:t xml:space="preserve"> и</w:t>
+      </w:r>
+      <w:r>
+        <w:rPr>
+          <w:rFonts w:ascii="Times New Roman" w:hAnsi="Times New Roman" w:cs="Times New Roman"/>
+          <w:sz w:val="28"/>
+          <w:szCs w:val="28"/>
+          <w:highlight w:val="yellow"/>
+        </w:rPr>
+        <w:t xml:space="preserve"> </w:t>
+      </w:r>
+      <w:r>
+        <w:rPr>
+          <w:rFonts w:ascii="Times New Roman" w:hAnsi="Times New Roman" w:cs="Times New Roman"/>
+          <w:sz w:val="28"/>
+          <w:szCs w:val="28"/>
+          <w:highlight w:val="yellow"/>
+        </w:rPr>
+        <w:t>логическое</w:t>
+      </w:r>
+      <w:r>
+        <w:rPr>
+          <w:rFonts w:ascii="Times New Roman" w:hAnsi="Times New Roman" w:cs="Times New Roman"/>
+          <w:sz w:val="28"/>
+          <w:szCs w:val="28"/>
+          <w:highlight w:val="yellow"/>
+        </w:rPr>
+        <w:t xml:space="preserve"> </w:t>
+      </w:r>
+      <w:r>
+        <w:rPr>
+          <w:rFonts w:ascii="Times New Roman" w:hAnsi="Times New Roman" w:cs="Times New Roman"/>
+          <w:sz w:val="28"/>
+          <w:szCs w:val="28"/>
+          <w:highlight w:val="yellow"/>
+        </w:rPr>
+        <w:t>программирование</w:t>
+      </w:r>
+      <w:r>
+        <w:rPr>
+          <w:rFonts w:ascii="Times New Roman" w:hAnsi="Times New Roman" w:cs="Times New Roman"/>
+          <w:sz w:val="28"/>
+          <w:szCs w:val="28"/>
+          <w:highlight w:val="yellow"/>
+        </w:rPr>
+        <w:t xml:space="preserve"> </w:t>
+      </w:r>
+      <w:r>
+        <w:rPr>
+          <w:rFonts w:ascii="Times New Roman" w:hAnsi="Times New Roman" w:cs="Times New Roman"/>
+          <w:sz w:val="28"/>
+          <w:szCs w:val="28"/>
+          <w:highlight w:val="yellow"/>
+        </w:rPr>
+        <w:t>широко</w:t>
+      </w:r>
+      <w:r>
+        <w:rPr>
+          <w:rFonts w:ascii="Times New Roman" w:hAnsi="Times New Roman" w:cs="Times New Roman"/>
+          <w:sz w:val="28"/>
+          <w:szCs w:val="28"/>
+          <w:highlight w:val="yellow"/>
+        </w:rPr>
+        <w:t xml:space="preserve"> </w:t>
+      </w:r>
+      <w:r>
+        <w:rPr>
+          <w:rFonts w:ascii="Times New Roman" w:hAnsi="Times New Roman" w:cs="Times New Roman"/>
+          <w:sz w:val="28"/>
+          <w:szCs w:val="28"/>
+          <w:highlight w:val="yellow"/>
+        </w:rPr>
+        <w:t>используются</w:t>
+      </w:r>
+      <w:r>
+        <w:rPr>
+          <w:rFonts w:ascii="Times New Roman" w:hAnsi="Times New Roman" w:cs="Times New Roman"/>
+          <w:sz w:val="28"/>
+          <w:szCs w:val="28"/>
+          <w:highlight w:val="yellow"/>
+        </w:rPr>
+        <w:t xml:space="preserve"> </w:t>
+      </w:r>
+      <w:r>
+        <w:rPr>
+          <w:rFonts w:ascii="Times New Roman" w:hAnsi="Times New Roman" w:cs="Times New Roman"/>
+          <w:sz w:val="28"/>
+          <w:szCs w:val="28"/>
+          <w:highlight w:val="yellow"/>
+        </w:rPr>
+        <w:t>для</w:t>
+      </w:r>
+      <w:r>
+        <w:rPr>
+          <w:rFonts w:ascii="Times New Roman" w:hAnsi="Times New Roman" w:cs="Times New Roman"/>
+          <w:sz w:val="28"/>
+          <w:szCs w:val="28"/>
+          <w:highlight w:val="yellow"/>
+        </w:rPr>
+        <w:t xml:space="preserve"> </w:t>
+      </w:r>
+      <w:r>
+        <w:rPr>
+          <w:rFonts w:ascii="Times New Roman" w:hAnsi="Times New Roman" w:cs="Times New Roman"/>
+          <w:sz w:val="28"/>
+          <w:szCs w:val="28"/>
+          <w:highlight w:val="yellow"/>
+        </w:rPr>
+        <w:t>создания</w:t>
+      </w:r>
+      <w:r>
+        <w:rPr>
+          <w:rFonts w:ascii="Times New Roman" w:hAnsi="Times New Roman" w:cs="Times New Roman"/>
+          <w:sz w:val="28"/>
+          <w:szCs w:val="28"/>
+          <w:highlight w:val="yellow"/>
+        </w:rPr>
+        <w:t xml:space="preserve"> </w:t>
+      </w:r>
+      <w:r>
+        <w:rPr>
+          <w:rFonts w:ascii="Times New Roman" w:hAnsi="Times New Roman" w:cs="Times New Roman"/>
+          <w:sz w:val="28"/>
+          <w:szCs w:val="28"/>
+          <w:highlight w:val="yellow"/>
+        </w:rPr>
+        <w:t>баз</w:t>
+      </w:r>
+      <w:r>
+        <w:rPr>
+          <w:rFonts w:ascii="Times New Roman" w:hAnsi="Times New Roman" w:cs="Times New Roman"/>
+          <w:sz w:val="28"/>
+          <w:szCs w:val="28"/>
+          <w:highlight w:val="yellow"/>
+        </w:rPr>
+        <w:t xml:space="preserve"> </w:t>
+      </w:r>
+      <w:r>
+        <w:rPr>
+          <w:rFonts w:ascii="Times New Roman" w:hAnsi="Times New Roman" w:cs="Times New Roman"/>
+          <w:sz w:val="28"/>
+          <w:szCs w:val="28"/>
+          <w:highlight w:val="yellow"/>
+        </w:rPr>
+        <w:t>знаний, экспертных</w:t>
+      </w:r>
+      <w:r>
+        <w:rPr>
+          <w:rFonts w:ascii="Times New Roman" w:hAnsi="Times New Roman" w:cs="Times New Roman"/>
+          <w:sz w:val="28"/>
+          <w:szCs w:val="28"/>
+          <w:highlight w:val="yellow"/>
+        </w:rPr>
+        <w:t xml:space="preserve"> </w:t>
+      </w:r>
+      <w:r>
+        <w:rPr>
+          <w:rFonts w:ascii="Times New Roman" w:hAnsi="Times New Roman" w:cs="Times New Roman"/>
+          <w:sz w:val="28"/>
+          <w:szCs w:val="28"/>
+          <w:highlight w:val="yellow"/>
+        </w:rPr>
+        <w:t>систем</w:t>
+      </w:r>
+      <w:r>
+        <w:rPr>
+          <w:rFonts w:ascii="Times New Roman" w:hAnsi="Times New Roman" w:cs="Times New Roman"/>
+          <w:sz w:val="28"/>
+          <w:szCs w:val="28"/>
+          <w:highlight w:val="yellow"/>
+        </w:rPr>
+        <w:t xml:space="preserve"> </w:t>
+      </w:r>
+      <w:r>
+        <w:rPr>
+          <w:rFonts w:ascii="Times New Roman" w:hAnsi="Times New Roman" w:cs="Times New Roman"/>
+          <w:sz w:val="28"/>
+          <w:szCs w:val="28"/>
+          <w:highlight w:val="yellow"/>
+        </w:rPr>
+        <w:t>и</w:t>
+      </w:r>
+      <w:r>
+        <w:rPr>
+          <w:rFonts w:ascii="Times New Roman" w:hAnsi="Times New Roman" w:cs="Times New Roman"/>
+          <w:sz w:val="28"/>
+          <w:szCs w:val="28"/>
+          <w:highlight w:val="yellow"/>
+        </w:rPr>
+        <w:t xml:space="preserve"> </w:t>
+      </w:r>
+      <w:r>
+        <w:rPr>
+          <w:rFonts w:ascii="Times New Roman" w:hAnsi="Times New Roman" w:cs="Times New Roman"/>
+          <w:sz w:val="28"/>
+          <w:szCs w:val="28"/>
+          <w:highlight w:val="yellow"/>
+        </w:rPr>
+        <w:t>исследований</w:t>
+      </w:r>
+      <w:r>
+        <w:rPr>
+          <w:rFonts w:ascii="Times New Roman" w:hAnsi="Times New Roman" w:cs="Times New Roman"/>
+          <w:sz w:val="28"/>
+          <w:szCs w:val="28"/>
+          <w:highlight w:val="yellow"/>
+        </w:rPr>
+        <w:t xml:space="preserve"> </w:t>
+      </w:r>
+      <w:r>
+        <w:rPr>
+          <w:rFonts w:ascii="Times New Roman" w:hAnsi="Times New Roman" w:cs="Times New Roman"/>
+          <w:sz w:val="28"/>
+          <w:szCs w:val="28"/>
+          <w:highlight w:val="yellow"/>
+        </w:rPr>
+        <w:t>в</w:t>
+      </w:r>
+      <w:r>
+        <w:rPr>
+          <w:rFonts w:ascii="Times New Roman" w:hAnsi="Times New Roman" w:cs="Times New Roman"/>
+          <w:sz w:val="28"/>
+          <w:szCs w:val="28"/>
+          <w:highlight w:val="yellow"/>
+        </w:rPr>
+        <w:t xml:space="preserve"> </w:t>
+      </w:r>
+      <w:r>
+        <w:rPr>
+          <w:rFonts w:ascii="Times New Roman" w:hAnsi="Times New Roman" w:cs="Times New Roman"/>
+          <w:sz w:val="28"/>
+          <w:szCs w:val="28"/>
+          <w:highlight w:val="yellow"/>
+        </w:rPr>
+        <w:t>сфере</w:t>
+      </w:r>
+      <w:r>
+        <w:rPr>
+          <w:rFonts w:ascii="Times New Roman" w:hAnsi="Times New Roman" w:cs="Times New Roman"/>
+          <w:sz w:val="28"/>
+          <w:szCs w:val="28"/>
+          <w:highlight w:val="yellow"/>
+        </w:rPr>
+        <w:t xml:space="preserve"> </w:t>
+      </w:r>
+      <w:r>
+        <w:rPr>
+          <w:rFonts w:ascii="Times New Roman" w:hAnsi="Times New Roman" w:cs="Times New Roman"/>
+          <w:sz w:val="28"/>
+          <w:szCs w:val="28"/>
+          <w:highlight w:val="yellow"/>
+        </w:rPr>
+        <w:t>искусственного</w:t>
+      </w:r>
+      <w:r>
+        <w:rPr>
+          <w:rFonts w:ascii="Times New Roman" w:hAnsi="Times New Roman" w:cs="Times New Roman"/>
+          <w:sz w:val="28"/>
+          <w:szCs w:val="28"/>
+          <w:highlight w:val="yellow"/>
+        </w:rPr>
+        <w:t xml:space="preserve"> </w:t>
+      </w:r>
+      <w:r>
+        <w:rPr>
+          <w:rFonts w:ascii="Times New Roman" w:hAnsi="Times New Roman" w:cs="Times New Roman"/>
+          <w:sz w:val="28"/>
+          <w:szCs w:val="28"/>
+          <w:highlight w:val="yellow"/>
+        </w:rPr>
+        <w:t>интеллекта</w:t>
+      </w:r>
+      <w:r>
+        <w:rPr>
+          <w:rFonts w:ascii="Times New Roman" w:hAnsi="Times New Roman" w:cs="Times New Roman"/>
+          <w:sz w:val="28"/>
+          <w:szCs w:val="28"/>
+          <w:highlight w:val="yellow"/>
+        </w:rPr>
+        <w:t xml:space="preserve"> </w:t>
+      </w:r>
+      <w:r>
+        <w:rPr>
+          <w:rFonts w:ascii="Times New Roman" w:hAnsi="Times New Roman" w:cs="Times New Roman"/>
+          <w:sz w:val="28"/>
+          <w:szCs w:val="28"/>
+          <w:highlight w:val="yellow"/>
+        </w:rPr>
+        <w:t>на</w:t>
+      </w:r>
+      <w:r>
+        <w:rPr>
+          <w:rFonts w:ascii="Times New Roman" w:hAnsi="Times New Roman" w:cs="Times New Roman"/>
+          <w:sz w:val="28"/>
+          <w:szCs w:val="28"/>
+          <w:highlight w:val="yellow"/>
+        </w:rPr>
+        <w:t xml:space="preserve"> </w:t>
+      </w:r>
+      <w:r>
+        <w:rPr>
+          <w:rFonts w:ascii="Times New Roman" w:hAnsi="Times New Roman" w:cs="Times New Roman"/>
+          <w:sz w:val="28"/>
+          <w:szCs w:val="28"/>
+          <w:highlight w:val="yellow"/>
+        </w:rPr>
+        <w:t>основе</w:t>
+      </w:r>
+      <w:r>
+        <w:rPr>
+          <w:rFonts w:ascii="Times New Roman" w:hAnsi="Times New Roman" w:cs="Times New Roman"/>
+          <w:sz w:val="28"/>
+          <w:szCs w:val="28"/>
+          <w:highlight w:val="yellow"/>
+        </w:rPr>
+        <w:t xml:space="preserve"> </w:t>
+      </w:r>
+      <w:r>
+        <w:rPr>
+          <w:rFonts w:ascii="Times New Roman" w:hAnsi="Times New Roman" w:cs="Times New Roman"/>
+          <w:sz w:val="28"/>
+          <w:szCs w:val="28"/>
+          <w:highlight w:val="yellow"/>
+        </w:rPr>
+        <w:t>логических</w:t>
+      </w:r>
+      <w:r>
+        <w:rPr>
+          <w:rFonts w:ascii="Times New Roman" w:hAnsi="Times New Roman" w:cs="Times New Roman"/>
+          <w:sz w:val="28"/>
+          <w:szCs w:val="28"/>
+          <w:highlight w:val="yellow"/>
+        </w:rPr>
+        <w:t xml:space="preserve"> </w:t>
+      </w:r>
+      <w:r>
+        <w:rPr>
+          <w:rFonts w:ascii="Times New Roman" w:hAnsi="Times New Roman" w:cs="Times New Roman"/>
+          <w:sz w:val="28"/>
+          <w:szCs w:val="28"/>
+          <w:highlight w:val="yellow"/>
+        </w:rPr>
+        <w:t>моделей</w:t>
+      </w:r>
+      <w:r>
+        <w:rPr>
+          <w:rFonts w:ascii="Times New Roman" w:hAnsi="Times New Roman" w:cs="Times New Roman"/>
+          <w:sz w:val="28"/>
+          <w:szCs w:val="28"/>
+          <w:highlight w:val="yellow"/>
+        </w:rPr>
+        <w:t xml:space="preserve"> </w:t>
+      </w:r>
+      <w:r>
+        <w:rPr>
+          <w:rFonts w:ascii="Times New Roman" w:hAnsi="Times New Roman" w:cs="Times New Roman"/>
+          <w:sz w:val="28"/>
+          <w:szCs w:val="28"/>
+          <w:highlight w:val="yellow"/>
+        </w:rPr>
+        <w:t>баз</w:t>
+      </w:r>
+      <w:r>
+        <w:rPr>
+          <w:rFonts w:ascii="Times New Roman" w:hAnsi="Times New Roman" w:cs="Times New Roman"/>
+          <w:sz w:val="28"/>
+          <w:szCs w:val="28"/>
+          <w:highlight w:val="yellow"/>
+        </w:rPr>
+        <w:t xml:space="preserve"> </w:t>
+      </w:r>
+      <w:r>
+        <w:rPr>
+          <w:rFonts w:ascii="Times New Roman" w:hAnsi="Times New Roman" w:cs="Times New Roman"/>
+          <w:sz w:val="28"/>
+          <w:szCs w:val="28"/>
+          <w:highlight w:val="yellow"/>
+        </w:rPr>
+        <w:t>знаний</w:t>
+      </w:r>
+      <w:r>
+        <w:rPr>
+          <w:rFonts w:ascii="Times New Roman" w:hAnsi="Times New Roman" w:cs="Times New Roman"/>
+          <w:sz w:val="28"/>
+          <w:szCs w:val="28"/>
+          <w:highlight w:val="yellow"/>
+        </w:rPr>
+        <w:t xml:space="preserve"> </w:t>
+      </w:r>
+      <w:r>
+        <w:rPr>
+          <w:rFonts w:ascii="Times New Roman" w:hAnsi="Times New Roman" w:cs="Times New Roman"/>
+          <w:sz w:val="28"/>
+          <w:szCs w:val="28"/>
+          <w:highlight w:val="yellow"/>
+        </w:rPr>
+        <w:t>и</w:t>
+      </w:r>
+      <w:r>
+        <w:rPr>
+          <w:rFonts w:ascii="Times New Roman" w:hAnsi="Times New Roman" w:cs="Times New Roman"/>
+          <w:sz w:val="28"/>
+          <w:szCs w:val="28"/>
+          <w:highlight w:val="yellow"/>
+        </w:rPr>
+        <w:t xml:space="preserve"> </w:t>
+      </w:r>
+      <w:r>
+        <w:rPr>
+          <w:rFonts w:ascii="Times New Roman" w:hAnsi="Times New Roman" w:cs="Times New Roman"/>
+          <w:sz w:val="28"/>
+          <w:szCs w:val="28"/>
+          <w:highlight w:val="yellow"/>
+        </w:rPr>
+        <w:t>логических</w:t>
+      </w:r>
+      <w:r>
+        <w:rPr>
+          <w:rFonts w:ascii="Times New Roman" w:hAnsi="Times New Roman" w:cs="Times New Roman"/>
+          <w:sz w:val="28"/>
+          <w:szCs w:val="28"/>
+          <w:highlight w:val="yellow"/>
+        </w:rPr>
+        <w:t xml:space="preserve"> </w:t>
+      </w:r>
+      <w:r>
+        <w:rPr>
+          <w:rFonts w:ascii="Times New Roman" w:hAnsi="Times New Roman" w:cs="Times New Roman"/>
+          <w:sz w:val="28"/>
+          <w:szCs w:val="28"/>
+          <w:highlight w:val="yellow"/>
+        </w:rPr>
+        <w:t>процедур</w:t>
+      </w:r>
+      <w:r>
+        <w:rPr>
+          <w:rFonts w:ascii="Times New Roman" w:hAnsi="Times New Roman" w:cs="Times New Roman"/>
+          <w:sz w:val="28"/>
+          <w:szCs w:val="28"/>
+          <w:highlight w:val="yellow"/>
+        </w:rPr>
+        <w:t xml:space="preserve"> </w:t>
+      </w:r>
+      <w:r>
+        <w:rPr>
+          <w:rFonts w:ascii="Times New Roman" w:hAnsi="Times New Roman" w:cs="Times New Roman"/>
+          <w:sz w:val="28"/>
+          <w:szCs w:val="28"/>
+          <w:highlight w:val="yellow"/>
+        </w:rPr>
+        <w:t>вывода</w:t>
+      </w:r>
+      <w:r>
+        <w:rPr>
+          <w:rFonts w:ascii="Times New Roman" w:hAnsi="Times New Roman" w:cs="Times New Roman"/>
+          <w:sz w:val="28"/>
+          <w:szCs w:val="28"/>
+          <w:highlight w:val="yellow"/>
+        </w:rPr>
+        <w:t xml:space="preserve"> </w:t>
+      </w:r>
+      <w:r>
+        <w:rPr>
+          <w:rFonts w:ascii="Times New Roman" w:hAnsi="Times New Roman" w:cs="Times New Roman"/>
+          <w:sz w:val="28"/>
+          <w:szCs w:val="28"/>
+          <w:highlight w:val="yellow"/>
+        </w:rPr>
+        <w:t>и</w:t>
+      </w:r>
+      <w:r>
+        <w:rPr>
+          <w:rFonts w:ascii="Times New Roman" w:hAnsi="Times New Roman" w:cs="Times New Roman"/>
+          <w:sz w:val="28"/>
+          <w:szCs w:val="28"/>
+          <w:highlight w:val="yellow"/>
+        </w:rPr>
+        <w:t xml:space="preserve"> </w:t>
+      </w:r>
+      <w:r>
+        <w:rPr>
+          <w:rFonts w:ascii="Times New Roman" w:hAnsi="Times New Roman" w:cs="Times New Roman"/>
+          <w:sz w:val="28"/>
+          <w:szCs w:val="28"/>
+          <w:highlight w:val="yellow"/>
+        </w:rPr>
+        <w:t>принятия</w:t>
+      </w:r>
+      <w:r>
+        <w:rPr>
+          <w:rFonts w:ascii="Times New Roman" w:hAnsi="Times New Roman" w:cs="Times New Roman"/>
+          <w:sz w:val="28"/>
+          <w:szCs w:val="28"/>
+          <w:highlight w:val="yellow"/>
+        </w:rPr>
+        <w:t xml:space="preserve"> </w:t>
+      </w:r>
+      <w:r>
+        <w:rPr>
+          <w:rFonts w:ascii="Times New Roman" w:hAnsi="Times New Roman" w:cs="Times New Roman"/>
+          <w:sz w:val="28"/>
+          <w:szCs w:val="28"/>
+          <w:highlight w:val="yellow"/>
+        </w:rPr>
+        <w:t>решений.</w:t>
+      </w:r>
+      <w:r>
+        <w:rPr>
+          <w:rFonts w:ascii="Times New Roman" w:hAnsi="Times New Roman" w:cs="Times New Roman"/>
+          <w:sz w:val="28"/>
+          <w:szCs w:val="28"/>
+        </w:rPr>
+        <w:t xml:space="preserve"> </w:t>
+      </w:r>
+    </w:p>
+    <w:p>
+      <w:pPr>
+        <w:rPr>
+          <w:rFonts w:ascii="Times New Roman" w:hAnsi="Times New Roman" w:cs="Times New Roman"/>
+          <w:sz w:val="28"/>
+          <w:szCs w:val="28"/>
+        </w:rPr>
+      </w:pPr>
+      <w:r>
+        <w:rPr>
+          <w:rFonts w:ascii="Times New Roman" w:hAnsi="Times New Roman" w:cs="Times New Roman"/>
+          <w:b/>
+          <w:sz w:val="28"/>
+          <w:szCs w:val="28"/>
+          <w:highlight w:val="yellow"/>
+        </w:rPr>
+        <w:t>Поставленные задачи</w:t>
+      </w:r>
+      <w:r>
+        <w:rPr>
+          <w:rFonts w:ascii="Times New Roman" w:hAnsi="Times New Roman" w:cs="Times New Roman"/>
+          <w:sz w:val="28"/>
+          <w:szCs w:val="28"/>
+          <w:highlight w:val="yellow"/>
+        </w:rPr>
+        <w:t xml:space="preserve">: освоение методов и принципов программирования на языке </w:t>
+      </w:r>
+      <w:proofErr w:type="spellStart"/>
+      <w:r>
+        <w:rPr>
+          <w:rFonts w:ascii="Times New Roman" w:hAnsi="Times New Roman" w:cs="Times New Roman"/>
+          <w:sz w:val="28"/>
+          <w:szCs w:val="28"/>
+          <w:highlight w:val="yellow"/>
+        </w:rPr>
+        <w:t>Prolog</w:t>
+      </w:r>
+      <w:proofErr w:type="spellEnd"/>
+      <w:r>
+        <w:rPr>
+          <w:rFonts w:ascii="Times New Roman" w:hAnsi="Times New Roman" w:cs="Times New Roman"/>
+          <w:sz w:val="28"/>
+          <w:szCs w:val="28"/>
+          <w:highlight w:val="yellow"/>
+        </w:rPr>
+        <w:t xml:space="preserve"> и получения навыков работы со</w:t>
+      </w:r>
+      <w:r>
+        <w:rPr>
+          <w:rFonts w:ascii="Times New Roman" w:hAnsi="Times New Roman" w:cs="Times New Roman"/>
+          <w:sz w:val="28"/>
+          <w:szCs w:val="28"/>
+          <w:highlight w:val="yellow"/>
+        </w:rPr>
+        <w:t xml:space="preserve"> </w:t>
+      </w:r>
+      <w:r>
+        <w:rPr>
+          <w:rFonts w:ascii="Times New Roman" w:hAnsi="Times New Roman" w:cs="Times New Roman"/>
+          <w:sz w:val="28"/>
+          <w:szCs w:val="28"/>
+          <w:highlight w:val="yellow"/>
+        </w:rPr>
+        <w:t xml:space="preserve">средой </w:t>
+      </w:r>
+      <w:proofErr w:type="spellStart"/>
+      <w:r>
+        <w:rPr>
+          <w:rFonts w:ascii="Times New Roman" w:hAnsi="Times New Roman" w:cs="Times New Roman"/>
+          <w:sz w:val="28"/>
+          <w:szCs w:val="28"/>
+          <w:highlight w:val="yellow"/>
+        </w:rPr>
+        <w:t>Turbo</w:t>
+      </w:r>
+      <w:proofErr w:type="spellEnd"/>
+      <w:r>
+        <w:rPr>
+          <w:rFonts w:ascii="Times New Roman" w:hAnsi="Times New Roman" w:cs="Times New Roman"/>
+          <w:sz w:val="28"/>
+          <w:szCs w:val="28"/>
+          <w:highlight w:val="yellow"/>
+        </w:rPr>
+        <w:t xml:space="preserve"> </w:t>
+      </w:r>
+      <w:proofErr w:type="spellStart"/>
+      <w:r>
+        <w:rPr>
+          <w:rFonts w:ascii="Times New Roman" w:hAnsi="Times New Roman" w:cs="Times New Roman"/>
+          <w:sz w:val="28"/>
+          <w:szCs w:val="28"/>
+          <w:highlight w:val="yellow"/>
+        </w:rPr>
+        <w:t>Prolog</w:t>
+      </w:r>
+      <w:proofErr w:type="spellEnd"/>
+      <w:r>
+        <w:rPr>
+          <w:rFonts w:ascii="Times New Roman" w:hAnsi="Times New Roman" w:cs="Times New Roman"/>
+          <w:sz w:val="28"/>
+          <w:szCs w:val="28"/>
+          <w:highlight w:val="yellow"/>
+        </w:rPr>
+        <w:t>.</w:t>
+      </w:r>
+    </w:p>
+    <w:p>
+      <w:pPr>
+        <w:rPr>
+          <w:rFonts w:ascii="Times New Roman" w:hAnsi="Times New Roman" w:cs="Times New Roman"/>
+          <w:sz w:val="28"/>
+          <w:szCs w:val="28"/>
+        </w:rPr>
+      </w:pPr>
+      <w:r>
+        <w:rPr>
+          <w:rFonts w:ascii="Times New Roman" w:hAnsi="Times New Roman" w:cs="Times New Roman"/>
+          <w:sz w:val="28"/>
+          <w:szCs w:val="28"/>
+        </w:rPr>
+        <w:t>[</w:t>
+      </w:r>
+      <w:r>
+        <w:rPr>
+          <w:rFonts w:ascii="Times New Roman" w:hAnsi="Times New Roman" w:cs="Times New Roman"/>
+          <w:sz w:val="28"/>
+          <w:szCs w:val="28"/>
+        </w:rPr>
+        <w:t>Из методички</w:t>
+      </w:r>
+      <w:r>
+        <w:rPr>
+          <w:rFonts w:ascii="Times New Roman" w:hAnsi="Times New Roman" w:cs="Times New Roman"/>
+          <w:sz w:val="28"/>
+          <w:szCs w:val="28"/>
+        </w:rPr>
+        <w:t>]</w:t>
+      </w:r>
+    </w:p>
+    <w:p>
+      <w:pPr>
+        <w:rPr>
+          <w:rFonts w:ascii="Times New Roman" w:hAnsi="Times New Roman" w:cs="Times New Roman"/>
+          <w:sz w:val="32"/>
+        </w:rPr>
+      </w:pPr>
+      <w:r>
+        <w:rPr>
+          <w:rFonts w:ascii="Times New Roman" w:hAnsi="Times New Roman" w:cs="Times New Roman"/>
+          <w:sz w:val="32"/>
+        </w:rPr>
+        <w:br w:type="page"/>
+      </w:r>
+    </w:p>
+    <w:p>
+      <w:pPr>
+        <w:jc w:val="center"/>
+        <w:rPr>
+          <w:rFonts w:ascii="Times New Roman" w:hAnsi="Times New Roman" w:cs="Times New Roman"/>
+          <w:sz w:val="32"/>
+        </w:rPr>
+      </w:pPr>
+      <w:r>
+        <w:rPr>
+          <w:rFonts w:ascii="Times New Roman" w:hAnsi="Times New Roman" w:cs="Times New Roman"/>
+          <w:sz w:val="32"/>
+        </w:rPr>
+        <w:lastRenderedPageBreak/>
+        <w:t>Теор</w:t>
+      </w:r>
+      <w:r>
+        <w:rPr>
+          <w:rFonts w:ascii="Times New Roman" w:hAnsi="Times New Roman" w:cs="Times New Roman"/>
+          <w:sz w:val="32"/>
+        </w:rPr>
+        <w:t>е</w:t>
+      </w:r>
+      <w:r>
+        <w:rPr>
+          <w:rFonts w:ascii="Times New Roman" w:hAnsi="Times New Roman" w:cs="Times New Roman"/>
+          <w:sz w:val="32"/>
+        </w:rPr>
+        <w:t>т</w:t>
+      </w:r>
+      <w:r>
+        <w:rPr>
+          <w:rFonts w:ascii="Times New Roman" w:hAnsi="Times New Roman" w:cs="Times New Roman"/>
+          <w:sz w:val="32"/>
+        </w:rPr>
+        <w:t>и</w:t>
+      </w:r>
+      <w:r>
+        <w:rPr>
+          <w:rFonts w:ascii="Times New Roman" w:hAnsi="Times New Roman" w:cs="Times New Roman"/>
+          <w:sz w:val="32"/>
+        </w:rPr>
+        <w:t xml:space="preserve">ческая часть </w:t>
+      </w:r>
+    </w:p>
+    <w:p>
+      <w:pPr>
+        <w:ind w:firstLine="567"/>
+        <w:jc w:val="both"/>
+        <w:rPr>
+          <w:rFonts w:ascii="Times New Roman" w:hAnsi="Times New Roman" w:cs="Times New Roman"/>
+          <w:sz w:val="28"/>
+        </w:rPr>
+      </w:pPr>
+      <w:r>
+        <w:rPr>
+          <w:rFonts w:ascii="Times New Roman" w:hAnsi="Times New Roman" w:cs="Times New Roman"/>
+          <w:sz w:val="28"/>
+          <w:lang w:val="en-US"/>
+        </w:rPr>
+        <w:t>Prolog (</w:t>
+      </w:r>
+      <w:proofErr w:type="spellStart"/>
+      <w:r>
+        <w:rPr>
+          <w:rFonts w:ascii="Times New Roman" w:hAnsi="Times New Roman" w:cs="Times New Roman"/>
+          <w:sz w:val="28"/>
+        </w:rPr>
+        <w:t>фр</w:t>
+      </w:r>
+      <w:proofErr w:type="spellEnd"/>
+      <w:r>
+        <w:rPr>
+          <w:rFonts w:ascii="Times New Roman" w:hAnsi="Times New Roman" w:cs="Times New Roman"/>
+          <w:sz w:val="28"/>
+          <w:lang w:val="en-US"/>
+        </w:rPr>
+        <w:t xml:space="preserve">. </w:t>
+      </w:r>
+      <w:proofErr w:type="spellStart"/>
+      <w:r>
+        <w:rPr>
+          <w:rFonts w:ascii="Times New Roman" w:hAnsi="Times New Roman" w:cs="Times New Roman"/>
+          <w:sz w:val="28"/>
+          <w:lang w:val="en-US"/>
+        </w:rPr>
+        <w:t>Programmation</w:t>
+      </w:r>
+      <w:proofErr w:type="spellEnd"/>
+      <w:r>
+        <w:rPr>
+          <w:rFonts w:ascii="Times New Roman" w:hAnsi="Times New Roman" w:cs="Times New Roman"/>
+          <w:sz w:val="28"/>
+        </w:rPr>
+        <w:t xml:space="preserve"> </w:t>
+      </w:r>
+      <w:proofErr w:type="spellStart"/>
+      <w:r>
+        <w:rPr>
+          <w:rFonts w:ascii="Times New Roman" w:hAnsi="Times New Roman" w:cs="Times New Roman"/>
+          <w:sz w:val="28"/>
+          <w:lang w:val="en-US"/>
+        </w:rPr>
+        <w:t>en</w:t>
+      </w:r>
+      <w:proofErr w:type="spellEnd"/>
+      <w:r>
+        <w:rPr>
+          <w:rFonts w:ascii="Times New Roman" w:hAnsi="Times New Roman" w:cs="Times New Roman"/>
+          <w:sz w:val="28"/>
+        </w:rPr>
+        <w:t xml:space="preserve"> </w:t>
+      </w:r>
+      <w:proofErr w:type="spellStart"/>
+      <w:r>
+        <w:rPr>
+          <w:rFonts w:ascii="Times New Roman" w:hAnsi="Times New Roman" w:cs="Times New Roman"/>
+          <w:sz w:val="28"/>
+          <w:lang w:val="en-US"/>
+        </w:rPr>
+        <w:t>Logique</w:t>
+      </w:r>
+      <w:proofErr w:type="spellEnd"/>
+      <w:r>
+        <w:rPr>
+          <w:rFonts w:ascii="Times New Roman" w:hAnsi="Times New Roman" w:cs="Times New Roman"/>
+          <w:sz w:val="28"/>
+        </w:rPr>
+        <w:t>) — это язык логического</w:t>
+      </w:r>
+      <w:r>
+        <w:rPr>
+          <w:rFonts w:ascii="Times New Roman" w:hAnsi="Times New Roman" w:cs="Times New Roman"/>
+          <w:sz w:val="28"/>
+        </w:rPr>
+        <w:t xml:space="preserve"> </w:t>
+      </w:r>
+      <w:r>
+        <w:rPr>
+          <w:rFonts w:ascii="Times New Roman" w:hAnsi="Times New Roman" w:cs="Times New Roman"/>
+          <w:sz w:val="28"/>
+        </w:rPr>
+        <w:t xml:space="preserve">программирования, основанный на языке предикатов математической логики дизъюнктов </w:t>
+      </w:r>
+      <w:proofErr w:type="spellStart"/>
+      <w:r>
+        <w:rPr>
+          <w:rFonts w:ascii="Times New Roman" w:hAnsi="Times New Roman" w:cs="Times New Roman"/>
+          <w:sz w:val="28"/>
+        </w:rPr>
+        <w:t>Хорна</w:t>
+      </w:r>
+      <w:proofErr w:type="spellEnd"/>
+      <w:r>
+        <w:rPr>
+          <w:rFonts w:ascii="Times New Roman" w:hAnsi="Times New Roman" w:cs="Times New Roman"/>
+          <w:sz w:val="28"/>
+        </w:rPr>
+        <w:t xml:space="preserve"> — подмножестве логики предикатов первого порядка. Существует несколько различных сред и</w:t>
+      </w:r>
+      <w:r>
+        <w:rPr>
+          <w:rFonts w:ascii="Times New Roman" w:hAnsi="Times New Roman" w:cs="Times New Roman"/>
+          <w:sz w:val="28"/>
+        </w:rPr>
+        <w:t xml:space="preserve"> </w:t>
+      </w:r>
+      <w:r>
+        <w:rPr>
+          <w:rFonts w:ascii="Times New Roman" w:hAnsi="Times New Roman" w:cs="Times New Roman"/>
+          <w:sz w:val="28"/>
+        </w:rPr>
+        <w:t xml:space="preserve">компиляторов для программирования на языке </w:t>
+      </w:r>
+      <w:proofErr w:type="spellStart"/>
+      <w:r>
+        <w:rPr>
+          <w:rFonts w:ascii="Times New Roman" w:hAnsi="Times New Roman" w:cs="Times New Roman"/>
+          <w:sz w:val="28"/>
+        </w:rPr>
+        <w:t>Prolog</w:t>
+      </w:r>
+      <w:proofErr w:type="spellEnd"/>
+      <w:r>
+        <w:rPr>
+          <w:rFonts w:ascii="Times New Roman" w:hAnsi="Times New Roman" w:cs="Times New Roman"/>
+          <w:sz w:val="28"/>
+        </w:rPr>
+        <w:t>, например:</w:t>
+      </w:r>
+    </w:p>
+    <w:p>
+      <w:pPr>
+        <w:pStyle w:val="a3"/>
+        <w:numPr>
+          <w:ilvl w:val="0"/>
+          <w:numId w:val="3"/>
+        </w:numPr>
+        <w:jc w:val="both"/>
+        <w:rPr>
+          <w:rFonts w:ascii="Times New Roman" w:hAnsi="Times New Roman" w:cs="Times New Roman"/>
+          <w:sz w:val="28"/>
+        </w:rPr>
+      </w:pPr>
+      <w:proofErr w:type="spellStart"/>
+      <w:r>
+        <w:rPr>
+          <w:rFonts w:ascii="Times New Roman" w:hAnsi="Times New Roman" w:cs="Times New Roman"/>
+          <w:sz w:val="28"/>
+        </w:rPr>
+        <w:t>Turbo</w:t>
+      </w:r>
+      <w:proofErr w:type="spellEnd"/>
+      <w:r>
+        <w:rPr>
+          <w:rFonts w:ascii="Times New Roman" w:hAnsi="Times New Roman" w:cs="Times New Roman"/>
+          <w:sz w:val="28"/>
+        </w:rPr>
+        <w:t xml:space="preserve"> </w:t>
+      </w:r>
+      <w:proofErr w:type="spellStart"/>
+      <w:r>
+        <w:rPr>
+          <w:rFonts w:ascii="Times New Roman" w:hAnsi="Times New Roman" w:cs="Times New Roman"/>
+          <w:sz w:val="28"/>
+        </w:rPr>
+        <w:t>Prolog</w:t>
+      </w:r>
+      <w:proofErr w:type="spellEnd"/>
+      <w:r>
+        <w:rPr>
+          <w:rFonts w:ascii="Times New Roman" w:hAnsi="Times New Roman" w:cs="Times New Roman"/>
+          <w:sz w:val="28"/>
+        </w:rPr>
+        <w:t xml:space="preserve"> — язык и система логического программирования, разработанные компанией </w:t>
+      </w:r>
+      <w:proofErr w:type="spellStart"/>
+      <w:r>
+        <w:rPr>
+          <w:rFonts w:ascii="Times New Roman" w:hAnsi="Times New Roman" w:cs="Times New Roman"/>
+          <w:sz w:val="28"/>
+        </w:rPr>
+        <w:t>Borland</w:t>
+      </w:r>
+      <w:proofErr w:type="spellEnd"/>
+      <w:r>
+        <w:rPr>
+          <w:rFonts w:ascii="Times New Roman" w:hAnsi="Times New Roman" w:cs="Times New Roman"/>
+          <w:sz w:val="28"/>
+        </w:rPr>
+        <w:t xml:space="preserve"> в начале 1980-х гг.;</w:t>
+      </w:r>
+    </w:p>
+    <w:p>
+      <w:pPr>
+        <w:pStyle w:val="a3"/>
+        <w:numPr>
+          <w:ilvl w:val="0"/>
+          <w:numId w:val="3"/>
+        </w:numPr>
+        <w:jc w:val="both"/>
+        <w:rPr>
+          <w:rFonts w:ascii="Times New Roman" w:hAnsi="Times New Roman" w:cs="Times New Roman"/>
+          <w:sz w:val="28"/>
+        </w:rPr>
+      </w:pPr>
+      <w:proofErr w:type="spellStart"/>
+      <w:r>
+        <w:rPr>
+          <w:rFonts w:ascii="Times New Roman" w:hAnsi="Times New Roman" w:cs="Times New Roman"/>
+          <w:sz w:val="28"/>
+        </w:rPr>
+        <w:t>Visual</w:t>
+      </w:r>
+      <w:proofErr w:type="spellEnd"/>
+      <w:r>
+        <w:rPr>
+          <w:rFonts w:ascii="Times New Roman" w:hAnsi="Times New Roman" w:cs="Times New Roman"/>
+          <w:sz w:val="28"/>
+        </w:rPr>
+        <w:t xml:space="preserve"> </w:t>
+      </w:r>
+      <w:proofErr w:type="spellStart"/>
+      <w:r>
+        <w:rPr>
+          <w:rFonts w:ascii="Times New Roman" w:hAnsi="Times New Roman" w:cs="Times New Roman"/>
+          <w:sz w:val="28"/>
+        </w:rPr>
+        <w:t>Prolog</w:t>
+      </w:r>
+      <w:proofErr w:type="spellEnd"/>
+      <w:r>
+        <w:rPr>
+          <w:rFonts w:ascii="Times New Roman" w:hAnsi="Times New Roman" w:cs="Times New Roman"/>
+          <w:sz w:val="28"/>
+        </w:rPr>
+        <w:t xml:space="preserve"> — объектно-ориентированное расширение языка</w:t>
+      </w:r>
+      <w:r>
+        <w:rPr>
+          <w:rFonts w:ascii="Times New Roman" w:hAnsi="Times New Roman" w:cs="Times New Roman"/>
+          <w:sz w:val="28"/>
+        </w:rPr>
+        <w:t xml:space="preserve"> </w:t>
+      </w:r>
+      <w:r>
+        <w:rPr>
+          <w:rFonts w:ascii="Times New Roman" w:hAnsi="Times New Roman" w:cs="Times New Roman"/>
+          <w:sz w:val="28"/>
+        </w:rPr>
+        <w:t xml:space="preserve">программирования PDC </w:t>
+      </w:r>
+      <w:proofErr w:type="spellStart"/>
+      <w:r>
+        <w:rPr>
+          <w:rFonts w:ascii="Times New Roman" w:hAnsi="Times New Roman" w:cs="Times New Roman"/>
+          <w:sz w:val="28"/>
+        </w:rPr>
+        <w:t>Prolog</w:t>
+      </w:r>
+      <w:proofErr w:type="spellEnd"/>
+      <w:r>
+        <w:rPr>
+          <w:rFonts w:ascii="Times New Roman" w:hAnsi="Times New Roman" w:cs="Times New Roman"/>
+          <w:sz w:val="28"/>
+        </w:rPr>
+        <w:t xml:space="preserve">, развивавшегося из </w:t>
+      </w:r>
+      <w:proofErr w:type="spellStart"/>
+      <w:r>
+        <w:rPr>
+          <w:rFonts w:ascii="Times New Roman" w:hAnsi="Times New Roman" w:cs="Times New Roman"/>
+          <w:sz w:val="28"/>
+        </w:rPr>
+        <w:t>Turbo</w:t>
+      </w:r>
+      <w:proofErr w:type="spellEnd"/>
+      <w:r>
+        <w:rPr>
+          <w:rFonts w:ascii="Times New Roman" w:hAnsi="Times New Roman" w:cs="Times New Roman"/>
+          <w:sz w:val="28"/>
+        </w:rPr>
+        <w:t xml:space="preserve"> </w:t>
+      </w:r>
       <w:bookmarkStart w:id="0" w:name="_GoBack"/>
       <w:bookmarkEnd w:id="0"/>
+      <w:proofErr w:type="spellStart"/>
+      <w:r>
+        <w:rPr>
+          <w:rFonts w:ascii="Times New Roman" w:hAnsi="Times New Roman" w:cs="Times New Roman"/>
+          <w:sz w:val="28"/>
+        </w:rPr>
+        <w:t>Prolog</w:t>
+      </w:r>
+      <w:proofErr w:type="spellEnd"/>
+      <w:r>
+        <w:rPr>
+          <w:rFonts w:ascii="Times New Roman" w:hAnsi="Times New Roman" w:cs="Times New Roman"/>
+          <w:sz w:val="28"/>
+        </w:rPr>
+        <w:t>, а также система визуального программирования;</w:t>
+      </w:r>
+    </w:p>
+    <w:p>
+      <w:pPr>
+        <w:pStyle w:val="a3"/>
+        <w:numPr>
+          <w:ilvl w:val="0"/>
+          <w:numId w:val="3"/>
+        </w:numPr>
+        <w:jc w:val="both"/>
+        <w:rPr>
+          <w:rFonts w:ascii="Times New Roman" w:hAnsi="Times New Roman" w:cs="Times New Roman"/>
+          <w:sz w:val="28"/>
+        </w:rPr>
+      </w:pPr>
+      <w:r>
+        <w:rPr>
+          <w:rFonts w:ascii="Times New Roman" w:hAnsi="Times New Roman" w:cs="Times New Roman"/>
+          <w:sz w:val="28"/>
+        </w:rPr>
+        <w:t>SWI-</w:t>
+      </w:r>
+      <w:proofErr w:type="spellStart"/>
+      <w:r>
+        <w:rPr>
+          <w:rFonts w:ascii="Times New Roman" w:hAnsi="Times New Roman" w:cs="Times New Roman"/>
+          <w:sz w:val="28"/>
+        </w:rPr>
+        <w:t>Prolog</w:t>
+      </w:r>
+      <w:proofErr w:type="spellEnd"/>
+      <w:r>
+        <w:rPr>
+          <w:rFonts w:ascii="Times New Roman" w:hAnsi="Times New Roman" w:cs="Times New Roman"/>
+          <w:sz w:val="28"/>
+        </w:rPr>
+        <w:t xml:space="preserve"> — открытая реализация языка </w:t>
+      </w:r>
+      <w:proofErr w:type="spellStart"/>
+      <w:r>
+        <w:rPr>
+          <w:rFonts w:ascii="Times New Roman" w:hAnsi="Times New Roman" w:cs="Times New Roman"/>
+          <w:sz w:val="28"/>
+        </w:rPr>
+        <w:t>Prolog</w:t>
+      </w:r>
+      <w:proofErr w:type="spellEnd"/>
+      <w:r>
+        <w:rPr>
+          <w:rFonts w:ascii="Times New Roman" w:hAnsi="Times New Roman" w:cs="Times New Roman"/>
+          <w:sz w:val="28"/>
+        </w:rPr>
+        <w:t>.</w:t>
+      </w:r>
+    </w:p>
+    <w:p>
+      <w:pPr>
+        <w:ind w:firstLine="567"/>
+        <w:jc w:val="both"/>
+        <w:rPr>
+          <w:rFonts w:ascii="Times New Roman" w:hAnsi="Times New Roman" w:cs="Times New Roman"/>
+          <w:sz w:val="28"/>
+        </w:rPr>
+      </w:pPr>
+      <w:r>
+        <w:rPr>
+          <w:rFonts w:ascii="Times New Roman" w:hAnsi="Times New Roman" w:cs="Times New Roman"/>
+          <w:sz w:val="28"/>
+        </w:rPr>
+        <w:t>В данных лабораторных работах будет описываться работа в</w:t>
+      </w:r>
+      <w:r>
+        <w:rPr>
+          <w:rFonts w:ascii="Times New Roman" w:hAnsi="Times New Roman" w:cs="Times New Roman"/>
+          <w:sz w:val="28"/>
+        </w:rPr>
+        <w:t xml:space="preserve"> </w:t>
+      </w:r>
+      <w:r>
+        <w:rPr>
+          <w:rFonts w:ascii="Times New Roman" w:hAnsi="Times New Roman" w:cs="Times New Roman"/>
+          <w:sz w:val="28"/>
+        </w:rPr>
+        <w:t xml:space="preserve">среде </w:t>
+      </w:r>
+      <w:proofErr w:type="spellStart"/>
+      <w:r>
+        <w:rPr>
+          <w:rFonts w:ascii="Times New Roman" w:hAnsi="Times New Roman" w:cs="Times New Roman"/>
+          <w:sz w:val="28"/>
+        </w:rPr>
+        <w:t>Turbo</w:t>
+      </w:r>
+      <w:proofErr w:type="spellEnd"/>
+      <w:r>
+        <w:rPr>
+          <w:rFonts w:ascii="Times New Roman" w:hAnsi="Times New Roman" w:cs="Times New Roman"/>
+          <w:sz w:val="28"/>
+        </w:rPr>
+        <w:t xml:space="preserve"> </w:t>
+      </w:r>
+      <w:proofErr w:type="spellStart"/>
+      <w:r>
+        <w:rPr>
+          <w:rFonts w:ascii="Times New Roman" w:hAnsi="Times New Roman" w:cs="Times New Roman"/>
+          <w:sz w:val="28"/>
+        </w:rPr>
+        <w:t>Prolog</w:t>
+      </w:r>
+      <w:proofErr w:type="spellEnd"/>
+      <w:r>
+        <w:rPr>
+          <w:rFonts w:ascii="Times New Roman" w:hAnsi="Times New Roman" w:cs="Times New Roman"/>
+          <w:sz w:val="28"/>
+        </w:rPr>
+        <w:t>.</w:t>
+      </w:r>
     </w:p>
     <w:sectPr>
       <w:pgSz w:w="11906" w:h="16838"/>
@@ -20,6 +1850,358 @@
     </w:sectPr>
   </w:body>
 </w:document>
+</file>
+
+<file path=word/numbering.xml><?xml version="1.0" encoding="utf-8"?>
+<w:numbering xmlns:wpc="http://schemas.microsoft.com/office/word/2010/wordprocessingCanvas" xmlns:cx="http://schemas.microsoft.com/office/drawing/2014/chartex" xmlns:cx1="http://schemas.microsoft.com/office/drawing/2015/9/8/chartex" xmlns:cx2="http://schemas.microsoft.com/office/drawing/2015/10/21/chartex" xmlns:cx3="http://schemas.microsoft.com/office/drawing/2016/5/9/chartex" xmlns:cx4="http://schemas.microsoft.com/office/drawing/2016/5/10/chartex" xmlns:cx5="http://schemas.microsoft.com/office/drawing/2016/5/11/chartex" xmlns:cx6="http://schemas.microsoft.com/office/drawing/2016/5/12/chartex" xmlns:cx7="http://schemas.microsoft.com/office/drawing/2016/5/13/chartex" xmlns:cx8="http://schemas.microsoft.com/office/drawing/2016/5/14/chartex" xmlns:mc="http://schemas.openxmlformats.org/markup-compatibility/2006" xmlns:aink="http://schemas.microsoft.com/office/drawing/2016/ink" xmlns:am3d="http://schemas.microsoft.com/office/drawing/2017/model3d" xmlns:o="urn:schemas-microsoft-com:office:office" xmlns:r="http://schemas.openxmlformats.org/officeDocument/2006/relationships" xmlns:m="http://schemas.openxmlformats.org/officeDocument/2006/math" xmlns:v="urn:schemas-microsoft-com:vml" xmlns:wp14="http://schemas.microsoft.com/office/word/2010/wordprocessingDrawing" xmlns:wp="http://schemas.openxmlformats.org/drawingml/2006/wordprocessingDrawing" xmlns:w10="urn:schemas-microsoft-com:office:word" xmlns:w="http://schemas.openxmlformats.org/wordprocessingml/2006/main" xmlns:w14="http://schemas.microsoft.com/office/word/2010/wordml" xmlns:w15="http://schemas.microsoft.com/office/word/2012/wordml" xmlns:w16cid="http://schemas.microsoft.com/office/word/2016/wordml/cid" xmlns:w16se="http://schemas.microsoft.com/office/word/2015/wordml/symex" xmlns:wpg="http://schemas.microsoft.com/office/word/2010/wordprocessingGroup" xmlns:wpi="http://schemas.microsoft.com/office/word/2010/wordprocessingInk" xmlns:wne="http://schemas.microsoft.com/office/word/2006/wordml" xmlns:wps="http://schemas.microsoft.com/office/word/2010/wordprocessingShape" mc:Ignorable="w14 w15 w16se w16cid wp14">
+  <w:abstractNum w:abstractNumId="0" w15:restartNumberingAfterBreak="0">
+    <w:nsid w:val="0E9B06F0"/>
+    <w:multiLevelType w:val="hybridMultilevel"/>
+    <w:tmpl w:val="58DC7D60"/>
+    <w:lvl w:ilvl="0" w:tplc="55365B42">
+      <w:numFmt w:val="bullet"/>
+      <w:lvlText w:val="•"/>
+      <w:lvlJc w:val="left"/>
+      <w:pPr>
+        <w:ind w:left="927" w:hanging="360"/>
+      </w:pPr>
+      <w:rPr>
+        <w:rFonts w:ascii="Times New Roman" w:eastAsiaTheme="minorHAnsi" w:hAnsi="Times New Roman" w:cs="Times New Roman" w:hint="default"/>
+      </w:rPr>
+    </w:lvl>
+    <w:lvl w:ilvl="1" w:tplc="04190003" w:tentative="1">
+      <w:start w:val="1"/>
+      <w:numFmt w:val="bullet"/>
+      <w:lvlText w:val="o"/>
+      <w:lvlJc w:val="left"/>
+      <w:pPr>
+        <w:ind w:left="1647" w:hanging="360"/>
+      </w:pPr>
+      <w:rPr>
+        <w:rFonts w:ascii="Courier New" w:hAnsi="Courier New" w:cs="Courier New" w:hint="default"/>
+      </w:rPr>
+    </w:lvl>
+    <w:lvl w:ilvl="2" w:tplc="04190005" w:tentative="1">
+      <w:start w:val="1"/>
+      <w:numFmt w:val="bullet"/>
+      <w:lvlText w:val=""/>
+      <w:lvlJc w:val="left"/>
+      <w:pPr>
+        <w:ind w:left="2367" w:hanging="360"/>
+      </w:pPr>
+      <w:rPr>
+        <w:rFonts w:ascii="Wingdings" w:hAnsi="Wingdings" w:hint="default"/>
+      </w:rPr>
+    </w:lvl>
+    <w:lvl w:ilvl="3" w:tplc="04190001" w:tentative="1">
+      <w:start w:val="1"/>
+      <w:numFmt w:val="bullet"/>
+      <w:lvlText w:val=""/>
+      <w:lvlJc w:val="left"/>
+      <w:pPr>
+        <w:ind w:left="3087" w:hanging="360"/>
+      </w:pPr>
+      <w:rPr>
+        <w:rFonts w:ascii="Symbol" w:hAnsi="Symbol" w:hint="default"/>
+      </w:rPr>
+    </w:lvl>
+    <w:lvl w:ilvl="4" w:tplc="04190003" w:tentative="1">
+      <w:start w:val="1"/>
+      <w:numFmt w:val="bullet"/>
+      <w:lvlText w:val="o"/>
+      <w:lvlJc w:val="left"/>
+      <w:pPr>
+        <w:ind w:left="3807" w:hanging="360"/>
+      </w:pPr>
+      <w:rPr>
+        <w:rFonts w:ascii="Courier New" w:hAnsi="Courier New" w:cs="Courier New" w:hint="default"/>
+      </w:rPr>
+    </w:lvl>
+    <w:lvl w:ilvl="5" w:tplc="04190005" w:tentative="1">
+      <w:start w:val="1"/>
+      <w:numFmt w:val="bullet"/>
+      <w:lvlText w:val=""/>
+      <w:lvlJc w:val="left"/>
+      <w:pPr>
+        <w:ind w:left="4527" w:hanging="360"/>
+      </w:pPr>
+      <w:rPr>
+        <w:rFonts w:ascii="Wingdings" w:hAnsi="Wingdings" w:hint="default"/>
+      </w:rPr>
+    </w:lvl>
+    <w:lvl w:ilvl="6" w:tplc="04190001" w:tentative="1">
+      <w:start w:val="1"/>
+      <w:numFmt w:val="bullet"/>
+      <w:lvlText w:val=""/>
+      <w:lvlJc w:val="left"/>
+      <w:pPr>
+        <w:ind w:left="5247" w:hanging="360"/>
+      </w:pPr>
+      <w:rPr>
+        <w:rFonts w:ascii="Symbol" w:hAnsi="Symbol" w:hint="default"/>
+      </w:rPr>
+    </w:lvl>
+    <w:lvl w:ilvl="7" w:tplc="04190003" w:tentative="1">
+      <w:start w:val="1"/>
+      <w:numFmt w:val="bullet"/>
+      <w:lvlText w:val="o"/>
+      <w:lvlJc w:val="left"/>
+      <w:pPr>
+        <w:ind w:left="5967" w:hanging="360"/>
+      </w:pPr>
+      <w:rPr>
+        <w:rFonts w:ascii="Courier New" w:hAnsi="Courier New" w:cs="Courier New" w:hint="default"/>
+      </w:rPr>
+    </w:lvl>
+    <w:lvl w:ilvl="8" w:tplc="04190005" w:tentative="1">
+      <w:start w:val="1"/>
+      <w:numFmt w:val="bullet"/>
+      <w:lvlText w:val=""/>
+      <w:lvlJc w:val="left"/>
+      <w:pPr>
+        <w:ind w:left="6687" w:hanging="360"/>
+      </w:pPr>
+      <w:rPr>
+        <w:rFonts w:ascii="Wingdings" w:hAnsi="Wingdings" w:hint="default"/>
+      </w:rPr>
+    </w:lvl>
+  </w:abstractNum>
+  <w:abstractNum w:abstractNumId="1" w15:restartNumberingAfterBreak="0">
+    <w:nsid w:val="168D4A58"/>
+    <w:multiLevelType w:val="hybridMultilevel"/>
+    <w:tmpl w:val="A74208AA"/>
+    <w:lvl w:ilvl="0" w:tplc="04190001">
+      <w:start w:val="1"/>
+      <w:numFmt w:val="bullet"/>
+      <w:lvlText w:val=""/>
+      <w:lvlJc w:val="left"/>
+      <w:pPr>
+        <w:ind w:left="720" w:hanging="360"/>
+      </w:pPr>
+      <w:rPr>
+        <w:rFonts w:ascii="Symbol" w:hAnsi="Symbol" w:hint="default"/>
+      </w:rPr>
+    </w:lvl>
+    <w:lvl w:ilvl="1" w:tplc="04190003" w:tentative="1">
+      <w:start w:val="1"/>
+      <w:numFmt w:val="bullet"/>
+      <w:lvlText w:val="o"/>
+      <w:lvlJc w:val="left"/>
+      <w:pPr>
+        <w:ind w:left="1440" w:hanging="360"/>
+      </w:pPr>
+      <w:rPr>
+        <w:rFonts w:ascii="Courier New" w:hAnsi="Courier New" w:cs="Courier New" w:hint="default"/>
+      </w:rPr>
+    </w:lvl>
+    <w:lvl w:ilvl="2" w:tplc="04190005" w:tentative="1">
+      <w:start w:val="1"/>
+      <w:numFmt w:val="bullet"/>
+      <w:lvlText w:val=""/>
+      <w:lvlJc w:val="left"/>
+      <w:pPr>
+        <w:ind w:left="2160" w:hanging="360"/>
+      </w:pPr>
+      <w:rPr>
+        <w:rFonts w:ascii="Wingdings" w:hAnsi="Wingdings" w:hint="default"/>
+      </w:rPr>
+    </w:lvl>
+    <w:lvl w:ilvl="3" w:tplc="04190001" w:tentative="1">
+      <w:start w:val="1"/>
+      <w:numFmt w:val="bullet"/>
+      <w:lvlText w:val=""/>
+      <w:lvlJc w:val="left"/>
+      <w:pPr>
+        <w:ind w:left="2880" w:hanging="360"/>
+      </w:pPr>
+      <w:rPr>
+        <w:rFonts w:ascii="Symbol" w:hAnsi="Symbol" w:hint="default"/>
+      </w:rPr>
+    </w:lvl>
+    <w:lvl w:ilvl="4" w:tplc="04190003" w:tentative="1">
+      <w:start w:val="1"/>
+      <w:numFmt w:val="bullet"/>
+      <w:lvlText w:val="o"/>
+      <w:lvlJc w:val="left"/>
+      <w:pPr>
+        <w:ind w:left="3600" w:hanging="360"/>
+      </w:pPr>
+      <w:rPr>
+        <w:rFonts w:ascii="Courier New" w:hAnsi="Courier New" w:cs="Courier New" w:hint="default"/>
+      </w:rPr>
+    </w:lvl>
+    <w:lvl w:ilvl="5" w:tplc="04190005" w:tentative="1">
+      <w:start w:val="1"/>
+      <w:numFmt w:val="bullet"/>
+      <w:lvlText w:val=""/>
+      <w:lvlJc w:val="left"/>
+      <w:pPr>
+        <w:ind w:left="4320" w:hanging="360"/>
+      </w:pPr>
+      <w:rPr>
+        <w:rFonts w:ascii="Wingdings" w:hAnsi="Wingdings" w:hint="default"/>
+      </w:rPr>
+    </w:lvl>
+    <w:lvl w:ilvl="6" w:tplc="04190001" w:tentative="1">
+      <w:start w:val="1"/>
+      <w:numFmt w:val="bullet"/>
+      <w:lvlText w:val=""/>
+      <w:lvlJc w:val="left"/>
+      <w:pPr>
+        <w:ind w:left="5040" w:hanging="360"/>
+      </w:pPr>
+      <w:rPr>
+        <w:rFonts w:ascii="Symbol" w:hAnsi="Symbol" w:hint="default"/>
+      </w:rPr>
+    </w:lvl>
+    <w:lvl w:ilvl="7" w:tplc="04190003" w:tentative="1">
+      <w:start w:val="1"/>
+      <w:numFmt w:val="bullet"/>
+      <w:lvlText w:val="o"/>
+      <w:lvlJc w:val="left"/>
+      <w:pPr>
+        <w:ind w:left="5760" w:hanging="360"/>
+      </w:pPr>
+      <w:rPr>
+        <w:rFonts w:ascii="Courier New" w:hAnsi="Courier New" w:cs="Courier New" w:hint="default"/>
+      </w:rPr>
+    </w:lvl>
+    <w:lvl w:ilvl="8" w:tplc="04190005" w:tentative="1">
+      <w:start w:val="1"/>
+      <w:numFmt w:val="bullet"/>
+      <w:lvlText w:val=""/>
+      <w:lvlJc w:val="left"/>
+      <w:pPr>
+        <w:ind w:left="6480" w:hanging="360"/>
+      </w:pPr>
+      <w:rPr>
+        <w:rFonts w:ascii="Wingdings" w:hAnsi="Wingdings" w:hint="default"/>
+      </w:rPr>
+    </w:lvl>
+  </w:abstractNum>
+  <w:abstractNum w:abstractNumId="2" w15:restartNumberingAfterBreak="0">
+    <w:nsid w:val="448037FB"/>
+    <w:multiLevelType w:val="hybridMultilevel"/>
+    <w:tmpl w:val="95C631E2"/>
+    <w:lvl w:ilvl="0" w:tplc="04190001">
+      <w:start w:val="1"/>
+      <w:numFmt w:val="bullet"/>
+      <w:lvlText w:val=""/>
+      <w:lvlJc w:val="left"/>
+      <w:pPr>
+        <w:ind w:left="1287" w:hanging="360"/>
+      </w:pPr>
+      <w:rPr>
+        <w:rFonts w:ascii="Symbol" w:hAnsi="Symbol" w:hint="default"/>
+      </w:rPr>
+    </w:lvl>
+    <w:lvl w:ilvl="1" w:tplc="04190003" w:tentative="1">
+      <w:start w:val="1"/>
+      <w:numFmt w:val="bullet"/>
+      <w:lvlText w:val="o"/>
+      <w:lvlJc w:val="left"/>
+      <w:pPr>
+        <w:ind w:left="2007" w:hanging="360"/>
+      </w:pPr>
+      <w:rPr>
+        <w:rFonts w:ascii="Courier New" w:hAnsi="Courier New" w:cs="Courier New" w:hint="default"/>
+      </w:rPr>
+    </w:lvl>
+    <w:lvl w:ilvl="2" w:tplc="04190005" w:tentative="1">
+      <w:start w:val="1"/>
+      <w:numFmt w:val="bullet"/>
+      <w:lvlText w:val=""/>
+      <w:lvlJc w:val="left"/>
+      <w:pPr>
+        <w:ind w:left="2727" w:hanging="360"/>
+      </w:pPr>
+      <w:rPr>
+        <w:rFonts w:ascii="Wingdings" w:hAnsi="Wingdings" w:hint="default"/>
+      </w:rPr>
+    </w:lvl>
+    <w:lvl w:ilvl="3" w:tplc="04190001" w:tentative="1">
+      <w:start w:val="1"/>
+      <w:numFmt w:val="bullet"/>
+      <w:lvlText w:val=""/>
+      <w:lvlJc w:val="left"/>
+      <w:pPr>
+        <w:ind w:left="3447" w:hanging="360"/>
+      </w:pPr>
+      <w:rPr>
+        <w:rFonts w:ascii="Symbol" w:hAnsi="Symbol" w:hint="default"/>
+      </w:rPr>
+    </w:lvl>
+    <w:lvl w:ilvl="4" w:tplc="04190003" w:tentative="1">
+      <w:start w:val="1"/>
+      <w:numFmt w:val="bullet"/>
+      <w:lvlText w:val="o"/>
+      <w:lvlJc w:val="left"/>
+      <w:pPr>
+        <w:ind w:left="4167" w:hanging="360"/>
+      </w:pPr>
+      <w:rPr>
+        <w:rFonts w:ascii="Courier New" w:hAnsi="Courier New" w:cs="Courier New" w:hint="default"/>
+      </w:rPr>
+    </w:lvl>
+    <w:lvl w:ilvl="5" w:tplc="04190005" w:tentative="1">
+      <w:start w:val="1"/>
+      <w:numFmt w:val="bullet"/>
+      <w:lvlText w:val=""/>
+      <w:lvlJc w:val="left"/>
+      <w:pPr>
+        <w:ind w:left="4887" w:hanging="360"/>
+      </w:pPr>
+      <w:rPr>
+        <w:rFonts w:ascii="Wingdings" w:hAnsi="Wingdings" w:hint="default"/>
+      </w:rPr>
+    </w:lvl>
+    <w:lvl w:ilvl="6" w:tplc="04190001" w:tentative="1">
+      <w:start w:val="1"/>
+      <w:numFmt w:val="bullet"/>
+      <w:lvlText w:val=""/>
+      <w:lvlJc w:val="left"/>
+      <w:pPr>
+        <w:ind w:left="5607" w:hanging="360"/>
+      </w:pPr>
+      <w:rPr>
+        <w:rFonts w:ascii="Symbol" w:hAnsi="Symbol" w:hint="default"/>
+      </w:rPr>
+    </w:lvl>
+    <w:lvl w:ilvl="7" w:tplc="04190003" w:tentative="1">
+      <w:start w:val="1"/>
+      <w:numFmt w:val="bullet"/>
+      <w:lvlText w:val="o"/>
+      <w:lvlJc w:val="left"/>
+      <w:pPr>
+        <w:ind w:left="6327" w:hanging="360"/>
+      </w:pPr>
+      <w:rPr>
+        <w:rFonts w:ascii="Courier New" w:hAnsi="Courier New" w:cs="Courier New" w:hint="default"/>
+      </w:rPr>
+    </w:lvl>
+    <w:lvl w:ilvl="8" w:tplc="04190005" w:tentative="1">
+      <w:start w:val="1"/>
+      <w:numFmt w:val="bullet"/>
+      <w:lvlText w:val=""/>
+      <w:lvlJc w:val="left"/>
+      <w:pPr>
+        <w:ind w:left="7047" w:hanging="360"/>
+      </w:pPr>
+      <w:rPr>
+        <w:rFonts w:ascii="Wingdings" w:hAnsi="Wingdings" w:hint="default"/>
+      </w:rPr>
+    </w:lvl>
+  </w:abstractNum>
+  <w:num w:numId="1">
+    <w:abstractNumId w:val="2"/>
+  </w:num>
+  <w:num w:numId="2">
+    <w:abstractNumId w:val="0"/>
+  </w:num>
+  <w:num w:numId="3">
+    <w:abstractNumId w:val="1"/>
+  </w:num>
+</w:numbering>
 </file>
 
 <file path=word/styles.xml><?xml version="1.0" encoding="utf-8"?>
@@ -447,6 +2629,17 @@
     <w:semiHidden/>
     <w:unhideWhenUsed/>
   </w:style>
+  <w:style w:type="paragraph" w:styleId="a3">
+    <w:name w:val="List Paragraph"/>
+    <w:basedOn w:val="a"/>
+    <w:uiPriority w:val="34"/>
+    <w:qFormat/>
+    <w:rsid w:val="00990872"/>
+    <w:pPr>
+      <w:ind w:left="720"/>
+      <w:contextualSpacing/>
+    </w:pPr>
+  </w:style>
 </w:styles>
 </file>
 

</xml_diff>

<commit_message>
Add questions for theory
</commit_message>
<xml_diff>
--- a/thesis.docx
+++ b/thesis.docx
@@ -1410,17 +1410,91 @@
     </w:p>
     <w:p>
       <w:pPr>
+        <w:pStyle w:val="a3"/>
+        <w:numPr>
+          <w:ilvl w:val="0"/>
+          <w:numId w:val="4"/>
+        </w:numPr>
+        <w:jc w:val="both"/>
+        <w:rPr>
+          <w:rFonts w:ascii="Times New Roman" w:hAnsi="Times New Roman" w:cs="Times New Roman"/>
+          <w:sz w:val="28"/>
+        </w:rPr>
+      </w:pPr>
+      <w:r>
+        <w:rPr>
+          <w:rFonts w:ascii="Times New Roman" w:hAnsi="Times New Roman" w:cs="Times New Roman"/>
+          <w:sz w:val="28"/>
+        </w:rPr>
+        <w:t>Что такое язык программирования</w:t>
+      </w:r>
+      <w:r>
+        <w:rPr>
+          <w:rFonts w:ascii="Times New Roman" w:hAnsi="Times New Roman" w:cs="Times New Roman"/>
+          <w:sz w:val="28"/>
+        </w:rPr>
+        <w:t>? Какие бывают? В чем их отличия</w:t>
+      </w:r>
+    </w:p>
+    <w:p>
+      <w:pPr>
+        <w:pStyle w:val="a3"/>
+        <w:numPr>
+          <w:ilvl w:val="0"/>
+          <w:numId w:val="4"/>
+        </w:numPr>
+        <w:jc w:val="both"/>
+        <w:rPr>
+          <w:rFonts w:ascii="Times New Roman" w:hAnsi="Times New Roman" w:cs="Times New Roman"/>
+          <w:sz w:val="28"/>
+        </w:rPr>
+      </w:pPr>
+      <w:r>
+        <w:rPr>
+          <w:rFonts w:ascii="Times New Roman" w:hAnsi="Times New Roman" w:cs="Times New Roman"/>
+          <w:sz w:val="28"/>
+        </w:rPr>
+        <w:t>Подробнее про логическое программирование. История. Основы работы</w:t>
+      </w:r>
+    </w:p>
+    <w:p>
+      <w:pPr>
+        <w:pStyle w:val="a3"/>
+        <w:numPr>
+          <w:ilvl w:val="0"/>
+          <w:numId w:val="4"/>
+        </w:numPr>
+        <w:jc w:val="both"/>
+        <w:rPr>
+          <w:rFonts w:ascii="Times New Roman" w:hAnsi="Times New Roman" w:cs="Times New Roman"/>
+          <w:sz w:val="28"/>
+        </w:rPr>
+      </w:pPr>
+      <w:r>
+        <w:rPr>
+          <w:rFonts w:ascii="Times New Roman" w:hAnsi="Times New Roman" w:cs="Times New Roman"/>
+          <w:sz w:val="28"/>
+        </w:rPr>
+        <w:t>Подробнее про Пролог. Логическое программирование=Пролог? Или есть другие языки логического программирования?</w:t>
+      </w:r>
+      <w:bookmarkStart w:id="0" w:name="_GoBack"/>
+      <w:bookmarkEnd w:id="0"/>
+    </w:p>
+    <w:p>
+      <w:pPr>
         <w:ind w:firstLine="567"/>
         <w:jc w:val="both"/>
         <w:rPr>
           <w:rFonts w:ascii="Times New Roman" w:hAnsi="Times New Roman" w:cs="Times New Roman"/>
           <w:sz w:val="28"/>
-        </w:rPr>
-      </w:pPr>
-      <w:r>
-        <w:rPr>
-          <w:rFonts w:ascii="Times New Roman" w:hAnsi="Times New Roman" w:cs="Times New Roman"/>
-          <w:sz w:val="28"/>
+          <w:highlight w:val="yellow"/>
+        </w:rPr>
+      </w:pPr>
+      <w:r>
+        <w:rPr>
+          <w:rFonts w:ascii="Times New Roman" w:hAnsi="Times New Roman" w:cs="Times New Roman"/>
+          <w:sz w:val="28"/>
+          <w:highlight w:val="yellow"/>
           <w:lang w:val="en-US"/>
         </w:rPr>
         <w:t>Prolog (</w:t>
@@ -1430,6 +1504,7 @@
         <w:rPr>
           <w:rFonts w:ascii="Times New Roman" w:hAnsi="Times New Roman" w:cs="Times New Roman"/>
           <w:sz w:val="28"/>
+          <w:highlight w:val="yellow"/>
         </w:rPr>
         <w:t>фр</w:t>
       </w:r>
@@ -1438,6 +1513,7 @@
         <w:rPr>
           <w:rFonts w:ascii="Times New Roman" w:hAnsi="Times New Roman" w:cs="Times New Roman"/>
           <w:sz w:val="28"/>
+          <w:highlight w:val="yellow"/>
           <w:lang w:val="en-US"/>
         </w:rPr>
         <w:t xml:space="preserve">. </w:t>
@@ -1447,6 +1523,7 @@
         <w:rPr>
           <w:rFonts w:ascii="Times New Roman" w:hAnsi="Times New Roman" w:cs="Times New Roman"/>
           <w:sz w:val="28"/>
+          <w:highlight w:val="yellow"/>
           <w:lang w:val="en-US"/>
         </w:rPr>
         <w:t>Programmation</w:t>
@@ -1456,6 +1533,7 @@
         <w:rPr>
           <w:rFonts w:ascii="Times New Roman" w:hAnsi="Times New Roman" w:cs="Times New Roman"/>
           <w:sz w:val="28"/>
+          <w:highlight w:val="yellow"/>
         </w:rPr>
         <w:t xml:space="preserve"> </w:t>
       </w:r>
@@ -1464,6 +1542,7 @@
         <w:rPr>
           <w:rFonts w:ascii="Times New Roman" w:hAnsi="Times New Roman" w:cs="Times New Roman"/>
           <w:sz w:val="28"/>
+          <w:highlight w:val="yellow"/>
           <w:lang w:val="en-US"/>
         </w:rPr>
         <w:t>en</w:t>
@@ -1473,6 +1552,7 @@
         <w:rPr>
           <w:rFonts w:ascii="Times New Roman" w:hAnsi="Times New Roman" w:cs="Times New Roman"/>
           <w:sz w:val="28"/>
+          <w:highlight w:val="yellow"/>
         </w:rPr>
         <w:t xml:space="preserve"> </w:t>
       </w:r>
@@ -1481,6 +1561,7 @@
         <w:rPr>
           <w:rFonts w:ascii="Times New Roman" w:hAnsi="Times New Roman" w:cs="Times New Roman"/>
           <w:sz w:val="28"/>
+          <w:highlight w:val="yellow"/>
           <w:lang w:val="en-US"/>
         </w:rPr>
         <w:t>Logique</w:t>
@@ -1490,6 +1571,7 @@
         <w:rPr>
           <w:rFonts w:ascii="Times New Roman" w:hAnsi="Times New Roman" w:cs="Times New Roman"/>
           <w:sz w:val="28"/>
+          <w:highlight w:val="yellow"/>
         </w:rPr>
         <w:t>) — это язык логического</w:t>
       </w:r>
@@ -1497,13 +1579,15 @@
         <w:rPr>
           <w:rFonts w:ascii="Times New Roman" w:hAnsi="Times New Roman" w:cs="Times New Roman"/>
           <w:sz w:val="28"/>
-        </w:rPr>
-        <w:t xml:space="preserve"> </w:t>
-      </w:r>
-      <w:r>
-        <w:rPr>
-          <w:rFonts w:ascii="Times New Roman" w:hAnsi="Times New Roman" w:cs="Times New Roman"/>
-          <w:sz w:val="28"/>
+          <w:highlight w:val="yellow"/>
+        </w:rPr>
+        <w:t xml:space="preserve"> </w:t>
+      </w:r>
+      <w:r>
+        <w:rPr>
+          <w:rFonts w:ascii="Times New Roman" w:hAnsi="Times New Roman" w:cs="Times New Roman"/>
+          <w:sz w:val="28"/>
+          <w:highlight w:val="yellow"/>
         </w:rPr>
         <w:t xml:space="preserve">программирования, основанный на языке предикатов математической логики дизъюнктов </w:t>
       </w:r>
@@ -1512,6 +1596,7 @@
         <w:rPr>
           <w:rFonts w:ascii="Times New Roman" w:hAnsi="Times New Roman" w:cs="Times New Roman"/>
           <w:sz w:val="28"/>
+          <w:highlight w:val="yellow"/>
         </w:rPr>
         <w:t>Хорна</w:t>
       </w:r>
@@ -1520,6 +1605,7 @@
         <w:rPr>
           <w:rFonts w:ascii="Times New Roman" w:hAnsi="Times New Roman" w:cs="Times New Roman"/>
           <w:sz w:val="28"/>
+          <w:highlight w:val="yellow"/>
         </w:rPr>
         <w:t xml:space="preserve"> — подмножестве логики предикатов первого порядка. Существует несколько различных сред и</w:t>
       </w:r>
@@ -1527,13 +1613,15 @@
         <w:rPr>
           <w:rFonts w:ascii="Times New Roman" w:hAnsi="Times New Roman" w:cs="Times New Roman"/>
           <w:sz w:val="28"/>
-        </w:rPr>
-        <w:t xml:space="preserve"> </w:t>
-      </w:r>
-      <w:r>
-        <w:rPr>
-          <w:rFonts w:ascii="Times New Roman" w:hAnsi="Times New Roman" w:cs="Times New Roman"/>
-          <w:sz w:val="28"/>
+          <w:highlight w:val="yellow"/>
+        </w:rPr>
+        <w:t xml:space="preserve"> </w:t>
+      </w:r>
+      <w:r>
+        <w:rPr>
+          <w:rFonts w:ascii="Times New Roman" w:hAnsi="Times New Roman" w:cs="Times New Roman"/>
+          <w:sz w:val="28"/>
+          <w:highlight w:val="yellow"/>
         </w:rPr>
         <w:t xml:space="preserve">компиляторов для программирования на языке </w:t>
       </w:r>
@@ -1542,6 +1630,7 @@
         <w:rPr>
           <w:rFonts w:ascii="Times New Roman" w:hAnsi="Times New Roman" w:cs="Times New Roman"/>
           <w:sz w:val="28"/>
+          <w:highlight w:val="yellow"/>
         </w:rPr>
         <w:t>Prolog</w:t>
       </w:r>
@@ -1550,6 +1639,7 @@
         <w:rPr>
           <w:rFonts w:ascii="Times New Roman" w:hAnsi="Times New Roman" w:cs="Times New Roman"/>
           <w:sz w:val="28"/>
+          <w:highlight w:val="yellow"/>
         </w:rPr>
         <w:t>, например:</w:t>
       </w:r>
@@ -1565,6 +1655,7 @@
         <w:rPr>
           <w:rFonts w:ascii="Times New Roman" w:hAnsi="Times New Roman" w:cs="Times New Roman"/>
           <w:sz w:val="28"/>
+          <w:highlight w:val="yellow"/>
         </w:rPr>
       </w:pPr>
       <w:proofErr w:type="spellStart"/>
@@ -1572,6 +1663,7 @@
         <w:rPr>
           <w:rFonts w:ascii="Times New Roman" w:hAnsi="Times New Roman" w:cs="Times New Roman"/>
           <w:sz w:val="28"/>
+          <w:highlight w:val="yellow"/>
         </w:rPr>
         <w:t>Turbo</w:t>
       </w:r>
@@ -1580,6 +1672,7 @@
         <w:rPr>
           <w:rFonts w:ascii="Times New Roman" w:hAnsi="Times New Roman" w:cs="Times New Roman"/>
           <w:sz w:val="28"/>
+          <w:highlight w:val="yellow"/>
         </w:rPr>
         <w:t xml:space="preserve"> </w:t>
       </w:r>
@@ -1588,6 +1681,7 @@
         <w:rPr>
           <w:rFonts w:ascii="Times New Roman" w:hAnsi="Times New Roman" w:cs="Times New Roman"/>
           <w:sz w:val="28"/>
+          <w:highlight w:val="yellow"/>
         </w:rPr>
         <w:t>Prolog</w:t>
       </w:r>
@@ -1596,6 +1690,7 @@
         <w:rPr>
           <w:rFonts w:ascii="Times New Roman" w:hAnsi="Times New Roman" w:cs="Times New Roman"/>
           <w:sz w:val="28"/>
+          <w:highlight w:val="yellow"/>
         </w:rPr>
         <w:t xml:space="preserve"> — язык и система логического программирования, разработанные компанией </w:t>
       </w:r>
@@ -1604,6 +1699,7 @@
         <w:rPr>
           <w:rFonts w:ascii="Times New Roman" w:hAnsi="Times New Roman" w:cs="Times New Roman"/>
           <w:sz w:val="28"/>
+          <w:highlight w:val="yellow"/>
         </w:rPr>
         <w:t>Borland</w:t>
       </w:r>
@@ -1612,6 +1708,7 @@
         <w:rPr>
           <w:rFonts w:ascii="Times New Roman" w:hAnsi="Times New Roman" w:cs="Times New Roman"/>
           <w:sz w:val="28"/>
+          <w:highlight w:val="yellow"/>
         </w:rPr>
         <w:t xml:space="preserve"> в начале 1980-х гг.;</w:t>
       </w:r>
@@ -1627,6 +1724,7 @@
         <w:rPr>
           <w:rFonts w:ascii="Times New Roman" w:hAnsi="Times New Roman" w:cs="Times New Roman"/>
           <w:sz w:val="28"/>
+          <w:highlight w:val="yellow"/>
         </w:rPr>
       </w:pPr>
       <w:proofErr w:type="spellStart"/>
@@ -1634,6 +1732,7 @@
         <w:rPr>
           <w:rFonts w:ascii="Times New Roman" w:hAnsi="Times New Roman" w:cs="Times New Roman"/>
           <w:sz w:val="28"/>
+          <w:highlight w:val="yellow"/>
         </w:rPr>
         <w:t>Visual</w:t>
       </w:r>
@@ -1642,6 +1741,7 @@
         <w:rPr>
           <w:rFonts w:ascii="Times New Roman" w:hAnsi="Times New Roman" w:cs="Times New Roman"/>
           <w:sz w:val="28"/>
+          <w:highlight w:val="yellow"/>
         </w:rPr>
         <w:t xml:space="preserve"> </w:t>
       </w:r>
@@ -1650,6 +1750,7 @@
         <w:rPr>
           <w:rFonts w:ascii="Times New Roman" w:hAnsi="Times New Roman" w:cs="Times New Roman"/>
           <w:sz w:val="28"/>
+          <w:highlight w:val="yellow"/>
         </w:rPr>
         <w:t>Prolog</w:t>
       </w:r>
@@ -1658,6 +1759,7 @@
         <w:rPr>
           <w:rFonts w:ascii="Times New Roman" w:hAnsi="Times New Roman" w:cs="Times New Roman"/>
           <w:sz w:val="28"/>
+          <w:highlight w:val="yellow"/>
         </w:rPr>
         <w:t xml:space="preserve"> — объектно-ориентированное расширение языка</w:t>
       </w:r>
@@ -1665,13 +1767,15 @@
         <w:rPr>
           <w:rFonts w:ascii="Times New Roman" w:hAnsi="Times New Roman" w:cs="Times New Roman"/>
           <w:sz w:val="28"/>
-        </w:rPr>
-        <w:t xml:space="preserve"> </w:t>
-      </w:r>
-      <w:r>
-        <w:rPr>
-          <w:rFonts w:ascii="Times New Roman" w:hAnsi="Times New Roman" w:cs="Times New Roman"/>
-          <w:sz w:val="28"/>
+          <w:highlight w:val="yellow"/>
+        </w:rPr>
+        <w:t xml:space="preserve"> </w:t>
+      </w:r>
+      <w:r>
+        <w:rPr>
+          <w:rFonts w:ascii="Times New Roman" w:hAnsi="Times New Roman" w:cs="Times New Roman"/>
+          <w:sz w:val="28"/>
+          <w:highlight w:val="yellow"/>
         </w:rPr>
         <w:t xml:space="preserve">программирования PDC </w:t>
       </w:r>
@@ -1680,6 +1784,7 @@
         <w:rPr>
           <w:rFonts w:ascii="Times New Roman" w:hAnsi="Times New Roman" w:cs="Times New Roman"/>
           <w:sz w:val="28"/>
+          <w:highlight w:val="yellow"/>
         </w:rPr>
         <w:t>Prolog</w:t>
       </w:r>
@@ -1688,6 +1793,7 @@
         <w:rPr>
           <w:rFonts w:ascii="Times New Roman" w:hAnsi="Times New Roman" w:cs="Times New Roman"/>
           <w:sz w:val="28"/>
+          <w:highlight w:val="yellow"/>
         </w:rPr>
         <w:t xml:space="preserve">, развивавшегося из </w:t>
       </w:r>
@@ -1696,6 +1802,7 @@
         <w:rPr>
           <w:rFonts w:ascii="Times New Roman" w:hAnsi="Times New Roman" w:cs="Times New Roman"/>
           <w:sz w:val="28"/>
+          <w:highlight w:val="yellow"/>
         </w:rPr>
         <w:t>Turbo</w:t>
       </w:r>
@@ -1704,16 +1811,16 @@
         <w:rPr>
           <w:rFonts w:ascii="Times New Roman" w:hAnsi="Times New Roman" w:cs="Times New Roman"/>
           <w:sz w:val="28"/>
-        </w:rPr>
-        <w:t xml:space="preserve"> </w:t>
-      </w:r>
-      <w:bookmarkStart w:id="0" w:name="_GoBack"/>
-      <w:bookmarkEnd w:id="0"/>
+          <w:highlight w:val="yellow"/>
+        </w:rPr>
+        <w:t xml:space="preserve"> </w:t>
+      </w:r>
       <w:proofErr w:type="spellStart"/>
       <w:r>
         <w:rPr>
           <w:rFonts w:ascii="Times New Roman" w:hAnsi="Times New Roman" w:cs="Times New Roman"/>
           <w:sz w:val="28"/>
+          <w:highlight w:val="yellow"/>
         </w:rPr>
         <w:t>Prolog</w:t>
       </w:r>
@@ -1722,6 +1829,7 @@
         <w:rPr>
           <w:rFonts w:ascii="Times New Roman" w:hAnsi="Times New Roman" w:cs="Times New Roman"/>
           <w:sz w:val="28"/>
+          <w:highlight w:val="yellow"/>
         </w:rPr>
         <w:t>, а также система визуального программирования;</w:t>
       </w:r>
@@ -1737,12 +1845,14 @@
         <w:rPr>
           <w:rFonts w:ascii="Times New Roman" w:hAnsi="Times New Roman" w:cs="Times New Roman"/>
           <w:sz w:val="28"/>
-        </w:rPr>
-      </w:pPr>
-      <w:r>
-        <w:rPr>
-          <w:rFonts w:ascii="Times New Roman" w:hAnsi="Times New Roman" w:cs="Times New Roman"/>
-          <w:sz w:val="28"/>
+          <w:highlight w:val="yellow"/>
+        </w:rPr>
+      </w:pPr>
+      <w:r>
+        <w:rPr>
+          <w:rFonts w:ascii="Times New Roman" w:hAnsi="Times New Roman" w:cs="Times New Roman"/>
+          <w:sz w:val="28"/>
+          <w:highlight w:val="yellow"/>
         </w:rPr>
         <w:t>SWI-</w:t>
       </w:r>
@@ -1751,6 +1861,7 @@
         <w:rPr>
           <w:rFonts w:ascii="Times New Roman" w:hAnsi="Times New Roman" w:cs="Times New Roman"/>
           <w:sz w:val="28"/>
+          <w:highlight w:val="yellow"/>
         </w:rPr>
         <w:t>Prolog</w:t>
       </w:r>
@@ -1759,6 +1870,7 @@
         <w:rPr>
           <w:rFonts w:ascii="Times New Roman" w:hAnsi="Times New Roman" w:cs="Times New Roman"/>
           <w:sz w:val="28"/>
+          <w:highlight w:val="yellow"/>
         </w:rPr>
         <w:t xml:space="preserve"> — открытая реализация языка </w:t>
       </w:r>
@@ -1767,6 +1879,7 @@
         <w:rPr>
           <w:rFonts w:ascii="Times New Roman" w:hAnsi="Times New Roman" w:cs="Times New Roman"/>
           <w:sz w:val="28"/>
+          <w:highlight w:val="yellow"/>
         </w:rPr>
         <w:t>Prolog</w:t>
       </w:r>
@@ -1775,6 +1888,7 @@
         <w:rPr>
           <w:rFonts w:ascii="Times New Roman" w:hAnsi="Times New Roman" w:cs="Times New Roman"/>
           <w:sz w:val="28"/>
+          <w:highlight w:val="yellow"/>
         </w:rPr>
         <w:t>.</w:t>
       </w:r>
@@ -1792,6 +1906,7 @@
         <w:rPr>
           <w:rFonts w:ascii="Times New Roman" w:hAnsi="Times New Roman" w:cs="Times New Roman"/>
           <w:sz w:val="28"/>
+          <w:highlight w:val="yellow"/>
         </w:rPr>
         <w:t>В данных лабораторных работах будет описываться работа в</w:t>
       </w:r>
@@ -1799,13 +1914,15 @@
         <w:rPr>
           <w:rFonts w:ascii="Times New Roman" w:hAnsi="Times New Roman" w:cs="Times New Roman"/>
           <w:sz w:val="28"/>
-        </w:rPr>
-        <w:t xml:space="preserve"> </w:t>
-      </w:r>
-      <w:r>
-        <w:rPr>
-          <w:rFonts w:ascii="Times New Roman" w:hAnsi="Times New Roman" w:cs="Times New Roman"/>
-          <w:sz w:val="28"/>
+          <w:highlight w:val="yellow"/>
+        </w:rPr>
+        <w:t xml:space="preserve"> </w:t>
+      </w:r>
+      <w:r>
+        <w:rPr>
+          <w:rFonts w:ascii="Times New Roman" w:hAnsi="Times New Roman" w:cs="Times New Roman"/>
+          <w:sz w:val="28"/>
+          <w:highlight w:val="yellow"/>
         </w:rPr>
         <w:t xml:space="preserve">среде </w:t>
       </w:r>
@@ -1814,6 +1931,7 @@
         <w:rPr>
           <w:rFonts w:ascii="Times New Roman" w:hAnsi="Times New Roman" w:cs="Times New Roman"/>
           <w:sz w:val="28"/>
+          <w:highlight w:val="yellow"/>
         </w:rPr>
         <w:t>Turbo</w:t>
       </w:r>
@@ -1822,6 +1940,7 @@
         <w:rPr>
           <w:rFonts w:ascii="Times New Roman" w:hAnsi="Times New Roman" w:cs="Times New Roman"/>
           <w:sz w:val="28"/>
+          <w:highlight w:val="yellow"/>
         </w:rPr>
         <w:t xml:space="preserve"> </w:t>
       </w:r>
@@ -1830,6 +1949,7 @@
         <w:rPr>
           <w:rFonts w:ascii="Times New Roman" w:hAnsi="Times New Roman" w:cs="Times New Roman"/>
           <w:sz w:val="28"/>
+          <w:highlight w:val="yellow"/>
         </w:rPr>
         <w:t>Prolog</w:t>
       </w:r>
@@ -1838,6 +1958,7 @@
         <w:rPr>
           <w:rFonts w:ascii="Times New Roman" w:hAnsi="Times New Roman" w:cs="Times New Roman"/>
           <w:sz w:val="28"/>
+          <w:highlight w:val="yellow"/>
         </w:rPr>
         <w:t>.</w:t>
       </w:r>
@@ -1855,6 +1976,92 @@
 <file path=word/numbering.xml><?xml version="1.0" encoding="utf-8"?>
 <w:numbering xmlns:wpc="http://schemas.microsoft.com/office/word/2010/wordprocessingCanvas" xmlns:cx="http://schemas.microsoft.com/office/drawing/2014/chartex" xmlns:cx1="http://schemas.microsoft.com/office/drawing/2015/9/8/chartex" xmlns:cx2="http://schemas.microsoft.com/office/drawing/2015/10/21/chartex" xmlns:cx3="http://schemas.microsoft.com/office/drawing/2016/5/9/chartex" xmlns:cx4="http://schemas.microsoft.com/office/drawing/2016/5/10/chartex" xmlns:cx5="http://schemas.microsoft.com/office/drawing/2016/5/11/chartex" xmlns:cx6="http://schemas.microsoft.com/office/drawing/2016/5/12/chartex" xmlns:cx7="http://schemas.microsoft.com/office/drawing/2016/5/13/chartex" xmlns:cx8="http://schemas.microsoft.com/office/drawing/2016/5/14/chartex" xmlns:mc="http://schemas.openxmlformats.org/markup-compatibility/2006" xmlns:aink="http://schemas.microsoft.com/office/drawing/2016/ink" xmlns:am3d="http://schemas.microsoft.com/office/drawing/2017/model3d" xmlns:o="urn:schemas-microsoft-com:office:office" xmlns:r="http://schemas.openxmlformats.org/officeDocument/2006/relationships" xmlns:m="http://schemas.openxmlformats.org/officeDocument/2006/math" xmlns:v="urn:schemas-microsoft-com:vml" xmlns:wp14="http://schemas.microsoft.com/office/word/2010/wordprocessingDrawing" xmlns:wp="http://schemas.openxmlformats.org/drawingml/2006/wordprocessingDrawing" xmlns:w10="urn:schemas-microsoft-com:office:word" xmlns:w="http://schemas.openxmlformats.org/wordprocessingml/2006/main" xmlns:w14="http://schemas.microsoft.com/office/word/2010/wordml" xmlns:w15="http://schemas.microsoft.com/office/word/2012/wordml" xmlns:w16cid="http://schemas.microsoft.com/office/word/2016/wordml/cid" xmlns:w16se="http://schemas.microsoft.com/office/word/2015/wordml/symex" xmlns:wpg="http://schemas.microsoft.com/office/word/2010/wordprocessingGroup" xmlns:wpi="http://schemas.microsoft.com/office/word/2010/wordprocessingInk" xmlns:wne="http://schemas.microsoft.com/office/word/2006/wordml" xmlns:wps="http://schemas.microsoft.com/office/word/2010/wordprocessingShape" mc:Ignorable="w14 w15 w16se w16cid wp14">
   <w:abstractNum w:abstractNumId="0" w15:restartNumberingAfterBreak="0">
+    <w:nsid w:val="049C0062"/>
+    <w:multiLevelType w:val="hybridMultilevel"/>
+    <w:tmpl w:val="D54C850A"/>
+    <w:lvl w:ilvl="0" w:tplc="0419000F">
+      <w:start w:val="1"/>
+      <w:numFmt w:val="decimal"/>
+      <w:lvlText w:val="%1."/>
+      <w:lvlJc w:val="left"/>
+      <w:pPr>
+        <w:ind w:left="1287" w:hanging="360"/>
+      </w:pPr>
+    </w:lvl>
+    <w:lvl w:ilvl="1" w:tplc="04190019" w:tentative="1">
+      <w:start w:val="1"/>
+      <w:numFmt w:val="lowerLetter"/>
+      <w:lvlText w:val="%2."/>
+      <w:lvlJc w:val="left"/>
+      <w:pPr>
+        <w:ind w:left="2007" w:hanging="360"/>
+      </w:pPr>
+    </w:lvl>
+    <w:lvl w:ilvl="2" w:tplc="0419001B" w:tentative="1">
+      <w:start w:val="1"/>
+      <w:numFmt w:val="lowerRoman"/>
+      <w:lvlText w:val="%3."/>
+      <w:lvlJc w:val="right"/>
+      <w:pPr>
+        <w:ind w:left="2727" w:hanging="180"/>
+      </w:pPr>
+    </w:lvl>
+    <w:lvl w:ilvl="3" w:tplc="0419000F" w:tentative="1">
+      <w:start w:val="1"/>
+      <w:numFmt w:val="decimal"/>
+      <w:lvlText w:val="%4."/>
+      <w:lvlJc w:val="left"/>
+      <w:pPr>
+        <w:ind w:left="3447" w:hanging="360"/>
+      </w:pPr>
+    </w:lvl>
+    <w:lvl w:ilvl="4" w:tplc="04190019" w:tentative="1">
+      <w:start w:val="1"/>
+      <w:numFmt w:val="lowerLetter"/>
+      <w:lvlText w:val="%5."/>
+      <w:lvlJc w:val="left"/>
+      <w:pPr>
+        <w:ind w:left="4167" w:hanging="360"/>
+      </w:pPr>
+    </w:lvl>
+    <w:lvl w:ilvl="5" w:tplc="0419001B" w:tentative="1">
+      <w:start w:val="1"/>
+      <w:numFmt w:val="lowerRoman"/>
+      <w:lvlText w:val="%6."/>
+      <w:lvlJc w:val="right"/>
+      <w:pPr>
+        <w:ind w:left="4887" w:hanging="180"/>
+      </w:pPr>
+    </w:lvl>
+    <w:lvl w:ilvl="6" w:tplc="0419000F" w:tentative="1">
+      <w:start w:val="1"/>
+      <w:numFmt w:val="decimal"/>
+      <w:lvlText w:val="%7."/>
+      <w:lvlJc w:val="left"/>
+      <w:pPr>
+        <w:ind w:left="5607" w:hanging="360"/>
+      </w:pPr>
+    </w:lvl>
+    <w:lvl w:ilvl="7" w:tplc="04190019" w:tentative="1">
+      <w:start w:val="1"/>
+      <w:numFmt w:val="lowerLetter"/>
+      <w:lvlText w:val="%8."/>
+      <w:lvlJc w:val="left"/>
+      <w:pPr>
+        <w:ind w:left="6327" w:hanging="360"/>
+      </w:pPr>
+    </w:lvl>
+    <w:lvl w:ilvl="8" w:tplc="0419001B" w:tentative="1">
+      <w:start w:val="1"/>
+      <w:numFmt w:val="lowerRoman"/>
+      <w:lvlText w:val="%9."/>
+      <w:lvlJc w:val="right"/>
+      <w:pPr>
+        <w:ind w:left="7047" w:hanging="180"/>
+      </w:pPr>
+    </w:lvl>
+  </w:abstractNum>
+  <w:abstractNum w:abstractNumId="1" w15:restartNumberingAfterBreak="0">
     <w:nsid w:val="0E9B06F0"/>
     <w:multiLevelType w:val="hybridMultilevel"/>
     <w:tmpl w:val="58DC7D60"/>
@@ -1966,7 +2173,7 @@
       </w:rPr>
     </w:lvl>
   </w:abstractNum>
-  <w:abstractNum w:abstractNumId="1" w15:restartNumberingAfterBreak="0">
+  <w:abstractNum w:abstractNumId="2" w15:restartNumberingAfterBreak="0">
     <w:nsid w:val="168D4A58"/>
     <w:multiLevelType w:val="hybridMultilevel"/>
     <w:tmpl w:val="A74208AA"/>
@@ -2079,7 +2286,7 @@
       </w:rPr>
     </w:lvl>
   </w:abstractNum>
-  <w:abstractNum w:abstractNumId="2" w15:restartNumberingAfterBreak="0">
+  <w:abstractNum w:abstractNumId="3" w15:restartNumberingAfterBreak="0">
     <w:nsid w:val="448037FB"/>
     <w:multiLevelType w:val="hybridMultilevel"/>
     <w:tmpl w:val="95C631E2"/>
@@ -2193,13 +2400,16 @@
     </w:lvl>
   </w:abstractNum>
   <w:num w:numId="1">
+    <w:abstractNumId w:val="3"/>
+  </w:num>
+  <w:num w:numId="2">
+    <w:abstractNumId w:val="1"/>
+  </w:num>
+  <w:num w:numId="3">
     <w:abstractNumId w:val="2"/>
   </w:num>
-  <w:num w:numId="2">
+  <w:num w:numId="4">
     <w:abstractNumId w:val="0"/>
-  </w:num>
-  <w:num w:numId="3">
-    <w:abstractNumId w:val="1"/>
   </w:num>
 </w:numbering>
 </file>

</xml_diff>

<commit_message>
Answer the 1st question
</commit_message>
<xml_diff>
--- a/thesis.docx
+++ b/thesis.docx
@@ -331,11 +331,6 @@
     </w:p>
     <w:p>
       <w:pPr>
-        <w:pStyle w:val="a3"/>
-        <w:numPr>
-          <w:ilvl w:val="0"/>
-          <w:numId w:val="4"/>
-        </w:numPr>
         <w:jc w:val="both"/>
         <w:rPr>
           <w:rFonts w:ascii="Times New Roman" w:hAnsi="Times New Roman" w:cs="Times New Roman"/>
@@ -350,34 +345,561 @@
         <w:rPr>
           <w:rFonts w:ascii="Times New Roman" w:hAnsi="Times New Roman" w:cs="Times New Roman"/>
           <w:sz w:val="28"/>
-          <w:highlight w:val="yellow"/>
-        </w:rPr>
-      </w:pPr>
-      <w:r>
-        <w:rPr>
-          <w:rFonts w:ascii="Times New Roman" w:hAnsi="Times New Roman" w:cs="Times New Roman"/>
-          <w:sz w:val="28"/>
-          <w:highlight w:val="yellow"/>
+        </w:rPr>
+      </w:pPr>
+      <w:r>
+        <w:rPr>
+          <w:rFonts w:ascii="Times New Roman" w:hAnsi="Times New Roman" w:cs="Times New Roman"/>
+          <w:sz w:val="28"/>
+        </w:rPr>
+        <w:t xml:space="preserve">Язык программирования – формальный знаковый язык, с помощью которого создаются компьютерные программы, он определяет внешний вид программы и то, что машина будет делать. </w:t>
+      </w:r>
+      <w:r>
+        <w:rPr>
+          <w:rFonts w:ascii="Times New Roman" w:hAnsi="Times New Roman" w:cs="Times New Roman"/>
+          <w:sz w:val="28"/>
+        </w:rPr>
+        <w:t>(</w:t>
+      </w:r>
+      <w:proofErr w:type="spellStart"/>
+      <w:r>
+        <w:rPr>
+          <w:rFonts w:ascii="Times New Roman" w:hAnsi="Times New Roman" w:cs="Times New Roman"/>
+          <w:sz w:val="28"/>
+        </w:rPr>
+        <w:t>микс</w:t>
+      </w:r>
+      <w:proofErr w:type="spellEnd"/>
+      <w:r>
+        <w:rPr>
+          <w:rFonts w:ascii="Times New Roman" w:hAnsi="Times New Roman" w:cs="Times New Roman"/>
+          <w:sz w:val="28"/>
+        </w:rPr>
+        <w:t xml:space="preserve"> </w:t>
+      </w:r>
+      <w:hyperlink r:id="rId5" w:anchor="%D0%9A%D0%BB%D0%B0%D1%81%D1%81%D0%B8%D1%84%D0%B8%D0%BA%D0%B0%D1%86%D0%B8%D1%8F" w:history="1">
+        <w:r>
+          <w:rPr>
+            <w:rStyle w:val="a4"/>
+            <w:rFonts w:ascii="Times New Roman" w:hAnsi="Times New Roman" w:cs="Times New Roman"/>
+            <w:sz w:val="28"/>
+          </w:rPr>
+          <w:t>https://ru.wikipedia.org</w:t>
+        </w:r>
+      </w:hyperlink>
+      <w:r>
+        <w:rPr>
+          <w:rFonts w:ascii="Times New Roman" w:hAnsi="Times New Roman" w:cs="Times New Roman"/>
+          <w:sz w:val="28"/>
+        </w:rPr>
+        <w:t xml:space="preserve"> и </w:t>
+      </w:r>
+      <w:hyperlink r:id="rId6" w:history="1">
+        <w:r>
+          <w:rPr>
+            <w:rStyle w:val="a4"/>
+            <w:rFonts w:ascii="Times New Roman" w:hAnsi="Times New Roman" w:cs="Times New Roman"/>
+            <w:sz w:val="28"/>
+          </w:rPr>
+          <w:t>http://progopedia.ru/</w:t>
+        </w:r>
+      </w:hyperlink>
+      <w:r>
+        <w:rPr>
+          <w:rFonts w:ascii="Times New Roman" w:hAnsi="Times New Roman" w:cs="Times New Roman"/>
+          <w:sz w:val="28"/>
+        </w:rPr>
+        <w:t xml:space="preserve">) </w:t>
+      </w:r>
+    </w:p>
+    <w:p>
+      <w:pPr>
+        <w:ind w:firstLine="567"/>
+        <w:jc w:val="both"/>
+        <w:rPr>
+          <w:rFonts w:ascii="Times New Roman" w:hAnsi="Times New Roman" w:cs="Times New Roman"/>
+          <w:sz w:val="28"/>
+        </w:rPr>
+      </w:pPr>
+      <w:r>
+        <w:rPr>
+          <w:rFonts w:ascii="Times New Roman" w:hAnsi="Times New Roman" w:cs="Times New Roman"/>
+          <w:sz w:val="28"/>
+        </w:rPr>
+        <w:t>На сегодняшний день существует тысячи языков программирования.</w:t>
+      </w:r>
+      <w:r>
+        <w:rPr>
+          <w:rFonts w:ascii="Times New Roman" w:hAnsi="Times New Roman" w:cs="Times New Roman"/>
+          <w:sz w:val="28"/>
+        </w:rPr>
+        <w:t xml:space="preserve"> Абсолютно разные языки, выполняю</w:t>
+      </w:r>
+      <w:r>
+        <w:rPr>
+          <w:rFonts w:ascii="Times New Roman" w:hAnsi="Times New Roman" w:cs="Times New Roman"/>
+          <w:sz w:val="28"/>
+        </w:rPr>
+        <w:t>т</w:t>
+      </w:r>
+      <w:r>
+        <w:rPr>
+          <w:rFonts w:ascii="Times New Roman" w:hAnsi="Times New Roman" w:cs="Times New Roman"/>
+          <w:sz w:val="28"/>
+        </w:rPr>
+        <w:t xml:space="preserve"> разные задачи. Существует разделение на языки высокого и низкого уровня.</w:t>
+      </w:r>
+    </w:p>
+    <w:p>
+      <w:pPr>
+        <w:ind w:firstLine="567"/>
+        <w:jc w:val="both"/>
+        <w:rPr>
+          <w:rFonts w:ascii="Times New Roman" w:hAnsi="Times New Roman" w:cs="Times New Roman"/>
+          <w:sz w:val="28"/>
+        </w:rPr>
+      </w:pPr>
+      <w:r>
+        <w:rPr>
+          <w:rFonts w:ascii="Times New Roman" w:hAnsi="Times New Roman" w:cs="Times New Roman"/>
+          <w:sz w:val="28"/>
+        </w:rPr>
+        <w:t xml:space="preserve">К языкам программирования высокого уровня относятся языки, которые больше понятны программисту, чем машине. Здесь не учитываются особенности архитектур </w:t>
+      </w:r>
+      <w:r>
+        <w:rPr>
+          <w:rFonts w:ascii="Times New Roman" w:hAnsi="Times New Roman" w:cs="Times New Roman"/>
+          <w:sz w:val="28"/>
+        </w:rPr>
+        <w:t>компьютера</w:t>
+      </w:r>
+      <w:r>
+        <w:rPr>
+          <w:rFonts w:ascii="Times New Roman" w:hAnsi="Times New Roman" w:cs="Times New Roman"/>
+          <w:sz w:val="28"/>
+        </w:rPr>
+        <w:t xml:space="preserve">. </w:t>
+      </w:r>
+      <w:r>
+        <w:rPr>
+          <w:rFonts w:ascii="Times New Roman" w:hAnsi="Times New Roman" w:cs="Times New Roman"/>
+          <w:sz w:val="28"/>
+        </w:rPr>
+        <w:t xml:space="preserve">С помощью высокоуровневых языков программирования можно решить задачу из любой области. </w:t>
+      </w:r>
+      <w:r>
+        <w:rPr>
+          <w:rFonts w:ascii="Times New Roman" w:hAnsi="Times New Roman" w:cs="Times New Roman"/>
+          <w:sz w:val="28"/>
+        </w:rPr>
+        <w:t xml:space="preserve">Программистам нет необходимости знать, на какой ЭВМ будет запущена программа. Например, </w:t>
+      </w:r>
+      <w:r>
+        <w:rPr>
+          <w:rFonts w:ascii="Times New Roman" w:hAnsi="Times New Roman" w:cs="Times New Roman"/>
+          <w:sz w:val="28"/>
           <w:lang w:val="en-US"/>
         </w:rPr>
-        <w:t>Prolog (</w:t>
+        <w:t xml:space="preserve">Python, C++, JavaScript, Ruby </w:t>
+      </w:r>
+      <w:r>
+        <w:rPr>
+          <w:rFonts w:ascii="Times New Roman" w:hAnsi="Times New Roman" w:cs="Times New Roman"/>
+          <w:sz w:val="28"/>
+        </w:rPr>
+        <w:t xml:space="preserve">и </w:t>
+      </w:r>
+      <w:proofErr w:type="gramStart"/>
+      <w:r>
+        <w:rPr>
+          <w:rFonts w:ascii="Times New Roman" w:hAnsi="Times New Roman" w:cs="Times New Roman"/>
+          <w:sz w:val="28"/>
+        </w:rPr>
+        <w:t>т.д.</w:t>
+      </w:r>
+      <w:proofErr w:type="gramEnd"/>
+    </w:p>
+    <w:p>
+      <w:pPr>
+        <w:ind w:firstLine="567"/>
+        <w:jc w:val="both"/>
+        <w:rPr>
+          <w:rFonts w:ascii="Times New Roman" w:hAnsi="Times New Roman" w:cs="Times New Roman"/>
+          <w:sz w:val="28"/>
+        </w:rPr>
+      </w:pPr>
+      <w:r>
+        <w:rPr>
+          <w:rFonts w:ascii="Times New Roman" w:hAnsi="Times New Roman" w:cs="Times New Roman"/>
+          <w:sz w:val="28"/>
+        </w:rPr>
+        <w:t>Низкоуровневые языки программирования разрабатываются для конкретной архитектуры компьютера. Программы, написанные на низкоуровневом языке, выполняются быстрее тех, что написаны на высокоуровневом, так как такие программы не нужно интерпретировать или компилировать, они взаимодействуют непосредственно с памятью компьютера и его регистрами. Примеры языков – Ассемблер, С.</w:t>
+      </w:r>
+    </w:p>
+    <w:p>
+      <w:pPr>
+        <w:ind w:firstLine="567"/>
+        <w:jc w:val="both"/>
+        <w:rPr>
+          <w:rFonts w:ascii="Times New Roman" w:hAnsi="Times New Roman" w:cs="Times New Roman"/>
+          <w:sz w:val="28"/>
+        </w:rPr>
+      </w:pPr>
+      <w:r>
+        <w:rPr>
+          <w:rFonts w:ascii="Times New Roman" w:hAnsi="Times New Roman" w:cs="Times New Roman"/>
+          <w:sz w:val="28"/>
+        </w:rPr>
+        <w:t xml:space="preserve">Помимо разделения на уровни, языки программирования </w:t>
       </w:r>
       <w:proofErr w:type="spellStart"/>
       <w:r>
         <w:rPr>
           <w:rFonts w:ascii="Times New Roman" w:hAnsi="Times New Roman" w:cs="Times New Roman"/>
           <w:sz w:val="28"/>
+        </w:rPr>
+        <w:t xml:space="preserve">делятся </w:t>
+      </w:r>
+      <w:proofErr w:type="spellEnd"/>
+      <w:r>
+        <w:rPr>
+          <w:rFonts w:ascii="Times New Roman" w:hAnsi="Times New Roman" w:cs="Times New Roman"/>
+          <w:sz w:val="28"/>
+        </w:rPr>
+        <w:t>на процедурные и декларативные.</w:t>
+      </w:r>
+    </w:p>
+    <w:p>
+      <w:pPr>
+        <w:ind w:firstLine="567"/>
+        <w:jc w:val="both"/>
+        <w:rPr>
+          <w:rFonts w:ascii="Times New Roman" w:hAnsi="Times New Roman" w:cs="Times New Roman"/>
+          <w:sz w:val="28"/>
+        </w:rPr>
+      </w:pPr>
+      <w:r>
+        <w:rPr>
+          <w:rFonts w:ascii="Times New Roman" w:hAnsi="Times New Roman" w:cs="Times New Roman"/>
+          <w:sz w:val="28"/>
+        </w:rPr>
+        <w:t xml:space="preserve">Процедурное программирование представляется собой данные, которые хранятся в переменных, и последовательность команд, которая эти данные обрабатывает. Эти команды явно и однозначно задают преобразования, которые необходимо выполнить над данными. </w:t>
+      </w:r>
+    </w:p>
+    <w:p>
+      <w:pPr>
+        <w:ind w:firstLine="567"/>
+        <w:jc w:val="both"/>
+        <w:rPr>
+          <w:rFonts w:ascii="Times New Roman" w:hAnsi="Times New Roman" w:cs="Times New Roman"/>
+          <w:sz w:val="28"/>
+        </w:rPr>
+      </w:pPr>
+      <w:r>
+        <w:rPr>
+          <w:rFonts w:ascii="Times New Roman" w:hAnsi="Times New Roman" w:cs="Times New Roman"/>
+          <w:sz w:val="28"/>
+        </w:rPr>
+        <w:t>Базой декларативного программирования является булева алгебра и формальная логика. В программе, написанной на декларативной языке, нет явных алгоритмов. Есть условия и отношения</w:t>
+      </w:r>
+      <w:r>
+        <w:rPr>
+          <w:rFonts w:ascii="Times New Roman" w:hAnsi="Times New Roman" w:cs="Times New Roman"/>
+          <w:sz w:val="28"/>
+        </w:rPr>
+        <w:t>, по которым программа строит дерево вывод и в последствии находи решение.</w:t>
+      </w:r>
+      <w:bookmarkStart w:id="0" w:name="_GoBack"/>
+      <w:bookmarkEnd w:id="0"/>
+    </w:p>
+    <w:p>
+      <w:pPr>
+        <w:spacing w:after="0" w:line="240" w:lineRule="auto"/>
+        <w:rPr>
+          <w:rFonts w:ascii="Times New Roman" w:eastAsia="Times New Roman" w:hAnsi="Times New Roman" w:cs="Times New Roman"/>
+          <w:color w:val="000080"/>
+          <w:sz w:val="24"/>
+          <w:szCs w:val="24"/>
+          <w:lang w:eastAsia="ru-RU"/>
+        </w:rPr>
+      </w:pPr>
+      <w:r>
+        <w:rPr>
+          <w:rFonts w:ascii="Times New Roman" w:eastAsia="Times New Roman" w:hAnsi="Times New Roman" w:cs="Times New Roman"/>
+          <w:b/>
+          <w:bCs/>
+          <w:color w:val="0000FF"/>
+          <w:sz w:val="24"/>
+          <w:szCs w:val="24"/>
+          <w:lang w:eastAsia="ru-RU"/>
+        </w:rPr>
+        <w:lastRenderedPageBreak/>
+        <w:t xml:space="preserve">Декларативные языки программирования </w:t>
+      </w:r>
+      <w:proofErr w:type="gramStart"/>
+      <w:r>
+        <w:rPr>
+          <w:rFonts w:ascii="Times New Roman" w:eastAsia="Times New Roman" w:hAnsi="Times New Roman" w:cs="Times New Roman"/>
+          <w:color w:val="000080"/>
+          <w:sz w:val="24"/>
+          <w:szCs w:val="24"/>
+          <w:lang w:eastAsia="ru-RU"/>
+        </w:rPr>
+        <w:t>- это</w:t>
+      </w:r>
+      <w:proofErr w:type="gramEnd"/>
+      <w:r>
+        <w:rPr>
+          <w:rFonts w:ascii="Times New Roman" w:eastAsia="Times New Roman" w:hAnsi="Times New Roman" w:cs="Times New Roman"/>
+          <w:color w:val="000080"/>
+          <w:sz w:val="24"/>
+          <w:szCs w:val="24"/>
+          <w:lang w:eastAsia="ru-RU"/>
+        </w:rPr>
+        <w:t xml:space="preserve"> языки объявлений и построения структур. К ним относятся функциональные и логические языки программирования. В этих языках не производится алгоритмических действий явно, то есть алгоритм не задается </w:t>
+      </w:r>
+      <w:proofErr w:type="spellStart"/>
+      <w:r>
+        <w:rPr>
+          <w:rFonts w:ascii="Times New Roman" w:eastAsia="Times New Roman" w:hAnsi="Times New Roman" w:cs="Times New Roman"/>
+          <w:color w:val="000080"/>
+          <w:sz w:val="24"/>
+          <w:szCs w:val="24"/>
+          <w:lang w:eastAsia="ru-RU"/>
+        </w:rPr>
+        <w:t>прграммистом</w:t>
+      </w:r>
+      <w:proofErr w:type="spellEnd"/>
+      <w:r>
+        <w:rPr>
+          <w:rFonts w:ascii="Times New Roman" w:eastAsia="Times New Roman" w:hAnsi="Times New Roman" w:cs="Times New Roman"/>
+          <w:color w:val="000080"/>
+          <w:sz w:val="24"/>
+          <w:szCs w:val="24"/>
+          <w:lang w:eastAsia="ru-RU"/>
+        </w:rPr>
+        <w:t xml:space="preserve">, а строится самой программой. В декларативных языках задается, производится построение какой-либо структуры или системы, то есть декларируются (объявляются) какие-то свойства создаваемого объекта. Эти языки получили широкое применение в системах автоматизированного проектирования (САПР), в так называемых CAD-пакетах, в </w:t>
+      </w:r>
+      <w:proofErr w:type="spellStart"/>
+      <w:r>
+        <w:rPr>
+          <w:rFonts w:ascii="Times New Roman" w:eastAsia="Times New Roman" w:hAnsi="Times New Roman" w:cs="Times New Roman"/>
+          <w:color w:val="000080"/>
+          <w:sz w:val="24"/>
+          <w:szCs w:val="24"/>
+          <w:lang w:eastAsia="ru-RU"/>
+        </w:rPr>
+        <w:t>моделировнии</w:t>
+      </w:r>
+      <w:proofErr w:type="spellEnd"/>
+      <w:r>
+        <w:rPr>
+          <w:rFonts w:ascii="Times New Roman" w:eastAsia="Times New Roman" w:hAnsi="Times New Roman" w:cs="Times New Roman"/>
+          <w:color w:val="000080"/>
+          <w:sz w:val="24"/>
+          <w:szCs w:val="24"/>
+          <w:lang w:eastAsia="ru-RU"/>
+        </w:rPr>
+        <w:t xml:space="preserve">, системах </w:t>
+      </w:r>
+      <w:proofErr w:type="spellStart"/>
+      <w:r>
+        <w:rPr>
+          <w:rFonts w:ascii="Times New Roman" w:eastAsia="Times New Roman" w:hAnsi="Times New Roman" w:cs="Times New Roman"/>
+          <w:color w:val="000080"/>
+          <w:sz w:val="24"/>
+          <w:szCs w:val="24"/>
+          <w:lang w:eastAsia="ru-RU"/>
+        </w:rPr>
+        <w:t>исккусственного</w:t>
+      </w:r>
+      <w:proofErr w:type="spellEnd"/>
+      <w:r>
+        <w:rPr>
+          <w:rFonts w:ascii="Times New Roman" w:eastAsia="Times New Roman" w:hAnsi="Times New Roman" w:cs="Times New Roman"/>
+          <w:color w:val="000080"/>
+          <w:sz w:val="24"/>
+          <w:szCs w:val="24"/>
+          <w:lang w:eastAsia="ru-RU"/>
+        </w:rPr>
+        <w:t xml:space="preserve"> интеллекта. </w:t>
+      </w:r>
+    </w:p>
+    <w:p>
+      <w:pPr>
+        <w:pStyle w:val="a6"/>
+      </w:pPr>
+      <w:r>
+        <w:rPr>
+          <w:u w:val="single"/>
+        </w:rPr>
+        <w:t>Непроцедурное (декларативное)</w:t>
+      </w:r>
+      <w:r>
+        <w:t xml:space="preserve"> программирование появилось в начале 70-х годов 20 века</w:t>
+      </w:r>
+      <w:proofErr w:type="gramStart"/>
+      <w:r>
+        <w:t>, К</w:t>
+      </w:r>
+      <w:proofErr w:type="gramEnd"/>
+      <w:r>
+        <w:t xml:space="preserve"> непроцедурному программированию относятся </w:t>
+      </w:r>
+      <w:r>
+        <w:rPr>
+          <w:u w:val="single"/>
+        </w:rPr>
+        <w:t>функциональные и логические языки</w:t>
+      </w:r>
+      <w:r>
+        <w:t xml:space="preserve">. </w:t>
+      </w:r>
+    </w:p>
+    <w:p>
+      <w:pPr>
+        <w:pStyle w:val="a6"/>
+      </w:pPr>
+      <w:r>
+        <w:rPr>
+          <w:u w:val="single"/>
+        </w:rPr>
+        <w:t>В функциональных языках</w:t>
+      </w:r>
+      <w:r>
+        <w:t xml:space="preserve"> программа описывает вычисление некоторой функции. Обычно эта функция задается как композиция других, более простых, те в свою очередь делятся на еще более простые задачи и </w:t>
+      </w:r>
+      <w:proofErr w:type="gramStart"/>
+      <w:r>
+        <w:t>т.д.</w:t>
+      </w:r>
+      <w:proofErr w:type="gramEnd"/>
+      <w:r>
+        <w:t xml:space="preserve"> Один из основных элементов функциональных языков – рекурсия. Оператора присваивания и циклов в классических функциональных языках нет.</w:t>
+      </w:r>
+    </w:p>
+    <w:p>
+      <w:pPr>
+        <w:pStyle w:val="a6"/>
+      </w:pPr>
+      <w:r>
+        <w:t>ПРОЛОГ — язык ДЕКЛАРАТИВНЫЙ. Он базируется на естественных для человека логических принципах. Нужно уметь составить формальное описание задачи, используя понятия объектов различных типов и отношений между ними. Иными словами, нужно описать все ФАКТЫ (ИСТИННЫЕ УТВЕРЖДЕНИЯ) и ПРАВИЛА (позволяющие ВЫВЕСТИ из уже имеющихся истинных утверждений новые), описывающие данную ситуацию. Затем пользователь задает вопрос или, пользуясь терминологией Пролога, задает ЦЕЛЬ.</w:t>
+      </w:r>
+    </w:p>
+    <w:p>
+      <w:pPr>
+        <w:pStyle w:val="a6"/>
+      </w:pPr>
+      <w:r>
+        <w:t>Далее Пролог пытается ДОКАЗАТЬ заданную цель, то есть вывести ее логическим путем из уже имеющихся фактов и правил. Этот логический вывод осуществляют ВСТРОЕННЫЕ УНИФИКАЦИОННЫЕ ПРОЦЕДУРЫ путем перебора имеющихся утверждений и попыток сопоставить их с доказываемой целью. В Прологе отсутствуют явные управляющие структуры типа IF...THEN...ELSE..., нет детального описания последовательности шагов. Все это — дело внутренних процедур. Иногда Пролог считают не языком программирования, а пользовательской оболочкой, позволяющей формулировать запросы к базе данных, записанной в Пролог — программе.</w:t>
+      </w:r>
+    </w:p>
+    <w:p>
+      <w:pPr>
+        <w:pStyle w:val="a6"/>
+      </w:pPr>
+    </w:p>
+    <w:p>
+      <w:pPr>
+        <w:pStyle w:val="a6"/>
+      </w:pPr>
+      <w:r>
+        <w:rPr>
+          <w:b/>
+        </w:rPr>
+        <w:t xml:space="preserve">Логические языки программирования </w:t>
+      </w:r>
+    </w:p>
+    <w:p>
+      <w:pPr>
+        <w:pStyle w:val="a6"/>
+      </w:pPr>
+      <w:r>
+        <w:t xml:space="preserve">Языки программирования данного типа основываются на формальной логике и булевой алгебре. Программа не содержит в себе </w:t>
+      </w:r>
+    </w:p>
+    <w:p>
+      <w:pPr>
+        <w:pStyle w:val="a6"/>
+      </w:pPr>
+      <w:r>
+        <w:rPr>
+          <w:b/>
+        </w:rPr>
+        <w:t xml:space="preserve">Функциональные языки программирования </w:t>
+      </w:r>
+    </w:p>
+    <w:p>
+      <w:pPr>
+        <w:pStyle w:val="a6"/>
+      </w:pPr>
+      <w:r>
+        <w:t>Функциональное программирование основывается на использование списков и функций. Переменные могут отсутствовать вообще.</w:t>
+      </w:r>
+    </w:p>
+    <w:p>
+      <w:pPr>
+        <w:pStyle w:val="a6"/>
+      </w:pPr>
+    </w:p>
+    <w:p>
+      <w:pPr>
+        <w:spacing w:after="0" w:line="240" w:lineRule="auto"/>
+        <w:rPr>
+          <w:rFonts w:ascii="Times New Roman" w:eastAsia="Times New Roman" w:hAnsi="Times New Roman" w:cs="Times New Roman"/>
+          <w:sz w:val="24"/>
+          <w:szCs w:val="24"/>
+          <w:lang w:eastAsia="ru-RU"/>
+        </w:rPr>
+      </w:pPr>
+    </w:p>
+    <w:p>
+      <w:pPr>
+        <w:ind w:firstLine="567"/>
+        <w:jc w:val="both"/>
+      </w:pPr>
+    </w:p>
+    <w:p>
+      <w:pPr>
+        <w:ind w:firstLine="567"/>
+        <w:jc w:val="both"/>
+        <w:rPr>
+          <w:rFonts w:ascii="Times New Roman" w:hAnsi="Times New Roman" w:cs="Times New Roman"/>
+          <w:sz w:val="28"/>
+          <w:highlight w:val="yellow"/>
+        </w:rPr>
+      </w:pPr>
+      <w:r>
+        <w:rPr>
+          <w:rFonts w:ascii="Times New Roman" w:hAnsi="Times New Roman" w:cs="Times New Roman"/>
+          <w:sz w:val="28"/>
+          <w:highlight w:val="yellow"/>
+          <w:lang w:val="en-US"/>
+        </w:rPr>
+        <w:lastRenderedPageBreak/>
+        <w:t>Prolog</w:t>
+      </w:r>
+      <w:r>
+        <w:rPr>
+          <w:rFonts w:ascii="Times New Roman" w:hAnsi="Times New Roman" w:cs="Times New Roman"/>
+          <w:sz w:val="28"/>
+          <w:highlight w:val="yellow"/>
+        </w:rPr>
+        <w:t xml:space="preserve"> (</w:t>
+      </w:r>
+      <w:r>
+        <w:rPr>
+          <w:rFonts w:ascii="Times New Roman" w:hAnsi="Times New Roman" w:cs="Times New Roman"/>
+          <w:sz w:val="28"/>
           <w:highlight w:val="yellow"/>
         </w:rPr>
         <w:t>фр</w:t>
       </w:r>
-      <w:proofErr w:type="spellEnd"/>
-      <w:r>
-        <w:rPr>
-          <w:rFonts w:ascii="Times New Roman" w:hAnsi="Times New Roman" w:cs="Times New Roman"/>
-          <w:sz w:val="28"/>
-          <w:highlight w:val="yellow"/>
-          <w:lang w:val="en-US"/>
+      <w:r>
+        <w:rPr>
+          <w:rFonts w:ascii="Times New Roman" w:hAnsi="Times New Roman" w:cs="Times New Roman"/>
+          <w:sz w:val="28"/>
+          <w:highlight w:val="yellow"/>
         </w:rPr>
         <w:t xml:space="preserve">. </w:t>
       </w:r>
@@ -804,7 +1326,7 @@
           <w:sz w:val="28"/>
         </w:rPr>
       </w:pPr>
-      <w:hyperlink r:id="rId5" w:history="1">
+      <w:hyperlink r:id="rId7" w:history="1">
         <w:r>
           <w:rPr>
             <w:rStyle w:val="a4"/>
@@ -824,7 +1346,7 @@
           <w:sz w:val="28"/>
         </w:rPr>
       </w:pPr>
-      <w:hyperlink r:id="rId6" w:history="1">
+      <w:hyperlink r:id="rId8" w:history="1">
         <w:r>
           <w:rPr>
             <w:rStyle w:val="a4"/>
@@ -844,7 +1366,7 @@
           <w:sz w:val="28"/>
         </w:rPr>
       </w:pPr>
-      <w:hyperlink r:id="rId7" w:history="1">
+      <w:hyperlink r:id="rId9" w:history="1">
         <w:r>
           <w:rPr>
             <w:rStyle w:val="a4"/>
@@ -864,7 +1386,7 @@
           <w:sz w:val="28"/>
         </w:rPr>
       </w:pPr>
-      <w:hyperlink r:id="rId8" w:history="1">
+      <w:hyperlink r:id="rId10" w:history="1">
         <w:r>
           <w:rPr>
             <w:rStyle w:val="a4"/>
@@ -884,7 +1406,7 @@
           <w:sz w:val="28"/>
         </w:rPr>
       </w:pPr>
-      <w:hyperlink r:id="rId9" w:history="1">
+      <w:hyperlink r:id="rId11" w:history="1">
         <w:r>
           <w:rPr>
             <w:rStyle w:val="a4"/>
@@ -904,7 +1426,7 @@
           <w:sz w:val="28"/>
         </w:rPr>
       </w:pPr>
-      <w:hyperlink r:id="rId10" w:history="1">
+      <w:hyperlink r:id="rId12" w:history="1">
         <w:r>
           <w:rPr>
             <w:rStyle w:val="a4"/>
@@ -924,8 +1446,6 @@
           <w:sz w:val="28"/>
         </w:rPr>
       </w:pPr>
-      <w:bookmarkStart w:id="0" w:name="_GoBack"/>
-      <w:bookmarkEnd w:id="0"/>
     </w:p>
     <w:p>
       <w:pPr>
@@ -1789,7 +2309,6 @@
   <w:style w:type="character" w:default="1" w:styleId="a0">
     <w:name w:val="Default Paragraph Font"/>
     <w:uiPriority w:val="1"/>
-    <w:semiHidden/>
     <w:unhideWhenUsed/>
   </w:style>
   <w:style w:type="table" w:default="1" w:styleId="a1">
@@ -1845,6 +2364,23 @@
     <w:rPr>
       <w:color w:val="605E5C"/>
       <w:shd w:val="clear" w:color="auto" w:fill="E1DFDD"/>
+    </w:rPr>
+  </w:style>
+  <w:style w:type="paragraph" w:styleId="a6">
+    <w:name w:val="Normal (Web)"/>
+    <w:basedOn w:val="a"/>
+    <w:uiPriority w:val="99"/>
+    <w:semiHidden/>
+    <w:unhideWhenUsed/>
+    <w:rsid w:val="00BB1F4A"/>
+    <w:pPr>
+      <w:spacing w:before="100" w:beforeAutospacing="1" w:after="100" w:afterAutospacing="1" w:line="240" w:lineRule="auto"/>
+    </w:pPr>
+    <w:rPr>
+      <w:rFonts w:ascii="Times New Roman" w:eastAsia="Times New Roman" w:hAnsi="Times New Roman" w:cs="Times New Roman"/>
+      <w:sz w:val="24"/>
+      <w:szCs w:val="24"/>
+      <w:lang w:eastAsia="ru-RU"/>
     </w:rPr>
   </w:style>
 </w:styles>

</xml_diff>